<commit_message>
Actualizacion de documentacion e introduccion en el informe
</commit_message>
<xml_diff>
--- a/Piñera-Sassi.TPI.SCI2024.docx
+++ b/Piñera-Sassi.TPI.SCI2024.docx
@@ -30,7 +30,7 @@
                     <pic:cNvPicPr preferRelativeResize="0"/>
                   </pic:nvPicPr>
                   <pic:blipFill>
-                    <a:blip r:embed="rId7"/>
+                    <a:blip r:embed="rId8"/>
                     <a:srcRect/>
                     <a:stretch>
                       <a:fillRect/>
@@ -140,7 +140,23 @@
           <w:sz w:val="28"/>
           <w:szCs w:val="28"/>
         </w:rPr>
-        <w:t>“Sistema de control de temperatura aplicado a una fermentadora de pan.”</w:t>
+        <w:t xml:space="preserve">“Sistema de control de temperatura aplicado a </w:t>
+      </w:r>
+      <w:r>
+        <w:rPr>
+          <w:b/>
+          <w:sz w:val="28"/>
+          <w:szCs w:val="28"/>
+        </w:rPr>
+        <w:t>un Horno Eléctrico</w:t>
+      </w:r>
+      <w:r>
+        <w:rPr>
+          <w:b/>
+          <w:sz w:val="28"/>
+          <w:szCs w:val="28"/>
+        </w:rPr>
+        <w:t>.”</w:t>
       </w:r>
     </w:p>
     <w:p>
@@ -285,6 +301,12 @@
     <w:sdt>
       <w:sdtPr>
         <w:rPr>
+          <w:rFonts w:ascii="Arial" w:eastAsia="Arial" w:hAnsi="Arial" w:cs="Arial"/>
+          <w:b w:val="0"/>
+          <w:i w:val="0"/>
+          <w:color w:val="auto"/>
+          <w:sz w:val="22"/>
+          <w:szCs w:val="22"/>
           <w:lang w:val="es-ES"/>
         </w:rPr>
         <w:id w:val="2105909659"/>
@@ -295,12 +317,7 @@
       </w:sdtPr>
       <w:sdtEndPr>
         <w:rPr>
-          <w:rFonts w:ascii="Arial" w:eastAsia="Arial" w:hAnsi="Arial" w:cs="Arial"/>
           <w:bCs/>
-          <w:i w:val="0"/>
-          <w:color w:val="auto"/>
-          <w:sz w:val="22"/>
-          <w:szCs w:val="22"/>
         </w:rPr>
       </w:sdtEndPr>
       <w:sdtContent>
@@ -912,6 +929,268 @@
         <w:t>Introducción</w:t>
       </w:r>
       <w:bookmarkEnd w:id="0"/>
+    </w:p>
+    <w:p>
+      <w:r>
+        <w:t xml:space="preserve">En este trabajo se </w:t>
+      </w:r>
+      <w:r>
+        <w:t xml:space="preserve">detalla el diseño y análisis de un sistema de control de temperatura para un horno eléctrico, un componente </w:t>
+      </w:r>
+      <w:r>
+        <w:t>utilizado</w:t>
+      </w:r>
+      <w:r>
+        <w:t xml:space="preserve"> en diversas aplicaciones, desde la cocción doméstica hasta procesos industriales y de laboratorio. El objetivo principal de este</w:t>
+      </w:r>
+      <w:r>
+        <w:t xml:space="preserve"> trabajo</w:t>
+      </w:r>
+      <w:r>
+        <w:t xml:space="preserve"> es </w:t>
+      </w:r>
+      <w:r>
+        <w:t xml:space="preserve">desarrollar un modelo simple de horno eléctrico para uso doméstico que controle de manera precisa la temperatura y se mantenga estable, además </w:t>
+      </w:r>
+      <w:r>
+        <w:t>demostrar la capacidad de aplicar los conocimientos adquiridos en la materia de Sistemas de Control para resolver un problema de ingeniería real.</w:t>
+      </w:r>
+    </w:p>
+    <w:p>
+      <w:r>
+        <w:t xml:space="preserve">Para nuestro sistema las temperaturas máximas posibles de establecer </w:t>
+      </w:r>
+      <w:r>
+        <w:t>varían</w:t>
+      </w:r>
+      <w:r>
+        <w:t xml:space="preserve"> según el tipo de horno y el uso</w:t>
+      </w:r>
+      <w:r>
+        <w:t xml:space="preserve">. </w:t>
+      </w:r>
+      <w:r>
+        <w:t>La mayoría de los hornos de cocina alcanzan entre 250 °C y 280 °C. Algunos modelos de gama alta pueden llegar a 300 °C.</w:t>
+      </w:r>
+      <w:r>
+        <w:t xml:space="preserve"> Para lograr una temperatura constante dentro del horno se utilizará un sensor de temperatura para realizar la medición y la retroalimentación al sistema. </w:t>
+      </w:r>
+    </w:p>
+    <w:p>
+      <w:pPr>
+        <w:pStyle w:val="Ttulo2"/>
+      </w:pPr>
+      <w:r>
+        <w:t>Objetivos</w:t>
+      </w:r>
+    </w:p>
+    <w:p>
+      <w:pPr>
+        <w:pStyle w:val="Prrafodelista"/>
+        <w:numPr>
+          <w:ilvl w:val="0"/>
+          <w:numId w:val="1"/>
+        </w:numPr>
+      </w:pPr>
+      <w:r>
+        <w:t>Lograr modelar matemáticamente el comportamiento del horno.</w:t>
+      </w:r>
+    </w:p>
+    <w:p>
+      <w:pPr>
+        <w:pStyle w:val="Prrafodelista"/>
+        <w:numPr>
+          <w:ilvl w:val="0"/>
+          <w:numId w:val="1"/>
+        </w:numPr>
+      </w:pPr>
+      <w:r>
+        <w:t>Simular el modelo matemático para verificar si el control que realiza es preciso.</w:t>
+      </w:r>
+    </w:p>
+    <w:p>
+      <w:pPr>
+        <w:pStyle w:val="Prrafodelista"/>
+        <w:numPr>
+          <w:ilvl w:val="0"/>
+          <w:numId w:val="1"/>
+        </w:numPr>
+      </w:pPr>
+      <w:r>
+        <w:t>Entender y simplificar el modelo para aplicar los conocimientos adquiridos.</w:t>
+      </w:r>
+    </w:p>
+    <w:p>
+      <w:pPr>
+        <w:pStyle w:val="Ttulo2"/>
+      </w:pPr>
+      <w:r>
+        <w:t>Modelo Comercial</w:t>
+      </w:r>
+    </w:p>
+    <w:p>
+      <w:r>
+        <w:t>Para este trabajo utilizaremos de referencia el siguiente modelo comercial para estudiar su comportamiento y características: “</w:t>
+      </w:r>
+      <w:r>
+        <w:t xml:space="preserve">Horno Whirlpool Empotrable Eléctrico 60 CM </w:t>
+      </w:r>
+      <w:proofErr w:type="spellStart"/>
+      <w:r>
+        <w:t>Inox</w:t>
+      </w:r>
+      <w:proofErr w:type="spellEnd"/>
+      <w:r>
+        <w:t xml:space="preserve"> (</w:t>
+      </w:r>
+      <w:r>
+        <w:t>AKZM656IX</w:t>
+      </w:r>
+      <w:r>
+        <w:t>)</w:t>
+      </w:r>
+      <w:r>
+        <w:t>”</w:t>
+      </w:r>
+      <w:r>
+        <w:t xml:space="preserve"> el cual posee las siguientes características:</w:t>
+      </w:r>
+    </w:p>
+    <w:p>
+      <w:pPr>
+        <w:pStyle w:val="Prrafodelista"/>
+        <w:numPr>
+          <w:ilvl w:val="0"/>
+          <w:numId w:val="1"/>
+        </w:numPr>
+      </w:pPr>
+      <w:r>
+        <w:t xml:space="preserve">Dimensión: </w:t>
+      </w:r>
+      <w:r>
+        <w:t>Ancho 595</w:t>
+      </w:r>
+      <w:r>
+        <w:t xml:space="preserve"> [mm] </w:t>
+      </w:r>
+      <w:r>
+        <w:t>x Profundidad 564</w:t>
+      </w:r>
+      <w:r>
+        <w:t xml:space="preserve"> [mm] </w:t>
+      </w:r>
+      <w:r>
+        <w:t>x Altura</w:t>
+      </w:r>
+      <w:r>
+        <w:t xml:space="preserve"> </w:t>
+      </w:r>
+      <w:r>
+        <w:t>595</w:t>
+      </w:r>
+      <w:r>
+        <w:t xml:space="preserve"> [mm]</w:t>
+      </w:r>
+    </w:p>
+    <w:p>
+      <w:pPr>
+        <w:pStyle w:val="Prrafodelista"/>
+        <w:numPr>
+          <w:ilvl w:val="0"/>
+          <w:numId w:val="1"/>
+        </w:numPr>
+      </w:pPr>
+      <w:r>
+        <w:t>Potencia total</w:t>
+      </w:r>
+      <w:r>
+        <w:t>: 2.4 [kW]</w:t>
+      </w:r>
+    </w:p>
+    <w:p>
+      <w:pPr>
+        <w:pStyle w:val="Prrafodelista"/>
+        <w:numPr>
+          <w:ilvl w:val="0"/>
+          <w:numId w:val="1"/>
+        </w:numPr>
+      </w:pPr>
+      <w:r>
+        <w:t>Tensión de entrada admitida</w:t>
+      </w:r>
+      <w:r>
+        <w:t xml:space="preserve">: </w:t>
+      </w:r>
+      <w:r>
+        <w:t>198-242</w:t>
+      </w:r>
+      <w:r>
+        <w:t xml:space="preserve"> [</w:t>
+      </w:r>
+      <w:r>
+        <w:t>V</w:t>
+      </w:r>
+      <w:r>
+        <w:t>]</w:t>
+      </w:r>
+    </w:p>
+    <w:p>
+      <w:pPr>
+        <w:pStyle w:val="Prrafodelista"/>
+        <w:numPr>
+          <w:ilvl w:val="0"/>
+          <w:numId w:val="1"/>
+        </w:numPr>
+      </w:pPr>
+      <w:r>
+        <w:t>Capacidad del Horno</w:t>
+      </w:r>
+      <w:r>
+        <w:t>: 67 [Litros]</w:t>
+      </w:r>
+    </w:p>
+    <w:p>
+      <w:pPr>
+        <w:pStyle w:val="Prrafodelista"/>
+        <w:numPr>
+          <w:ilvl w:val="0"/>
+          <w:numId w:val="1"/>
+        </w:numPr>
+      </w:pPr>
+      <w:r>
+        <w:t>Temperatura mínima: 50 [</w:t>
+      </w:r>
+      <w:proofErr w:type="spellStart"/>
+      <w:r>
+        <w:t>ºC</w:t>
+      </w:r>
+      <w:proofErr w:type="spellEnd"/>
+      <w:r>
+        <w:t>] – Temperatura máxima: 250 [</w:t>
+      </w:r>
+      <w:proofErr w:type="spellStart"/>
+      <w:r>
+        <w:t>ºC</w:t>
+      </w:r>
+      <w:proofErr w:type="spellEnd"/>
+      <w:r>
+        <w:t>]</w:t>
+      </w:r>
+    </w:p>
+    <w:p/>
+    <w:p/>
+    <w:p>
+      <w:pPr>
+        <w:spacing w:line="276" w:lineRule="auto"/>
+        <w:jc w:val="left"/>
+        <w:rPr>
+          <w:b/>
+          <w:i/>
+          <w:sz w:val="40"/>
+          <w:szCs w:val="40"/>
+        </w:rPr>
+      </w:pPr>
+      <w:bookmarkStart w:id="1" w:name="_Toc202611536"/>
       <w:r>
         <w:br w:type="page"/>
       </w:r>
@@ -920,7 +1199,6 @@
       <w:pPr>
         <w:pStyle w:val="Ttulo1"/>
       </w:pPr>
-      <w:bookmarkStart w:id="1" w:name="_Toc202611536"/>
       <w:r>
         <w:lastRenderedPageBreak/>
         <w:t>Definición del problema</w:t>
@@ -993,11 +1271,93 @@
       </w:r>
       <w:bookmarkEnd w:id="7"/>
     </w:p>
-    <w:p/>
+    <w:p>
+      <w:pPr>
+        <w:pStyle w:val="Prrafodelista"/>
+        <w:numPr>
+          <w:ilvl w:val="0"/>
+          <w:numId w:val="1"/>
+        </w:numPr>
+      </w:pPr>
+      <w:hyperlink r:id="rId9" w:history="1">
+        <w:r>
+          <w:rPr>
+            <w:rStyle w:val="Hipervnculo"/>
+          </w:rPr>
+          <w:t>Horno Eléctrico Whirlpool</w:t>
+        </w:r>
+      </w:hyperlink>
+      <w:r>
+        <w:t xml:space="preserve"> </w:t>
+      </w:r>
+    </w:p>
+    <w:p>
+      <w:pPr>
+        <w:pStyle w:val="Prrafodelista"/>
+        <w:numPr>
+          <w:ilvl w:val="0"/>
+          <w:numId w:val="1"/>
+        </w:numPr>
+      </w:pPr>
+      <w:hyperlink r:id="rId10" w:history="1">
+        <w:r>
+          <w:rPr>
+            <w:rStyle w:val="Hipervnculo"/>
+          </w:rPr>
+          <w:t>Manual de usuario del Horno electrico Whirlpool</w:t>
+        </w:r>
+      </w:hyperlink>
+      <w:r>
+        <w:t xml:space="preserve"> </w:t>
+      </w:r>
+    </w:p>
+    <w:p>
+      <w:pPr>
+        <w:pStyle w:val="Prrafodelista"/>
+        <w:numPr>
+          <w:ilvl w:val="0"/>
+          <w:numId w:val="1"/>
+        </w:numPr>
+      </w:pPr>
+      <w:hyperlink r:id="rId11" w:history="1">
+        <w:r>
+          <w:rPr>
+            <w:rStyle w:val="Hipervnculo"/>
+          </w:rPr>
+          <w:t>Funcionamiento de un Horno Eléctrico</w:t>
+        </w:r>
+      </w:hyperlink>
+    </w:p>
+    <w:p>
+      <w:pPr>
+        <w:pStyle w:val="Prrafodelista"/>
+        <w:numPr>
+          <w:ilvl w:val="0"/>
+          <w:numId w:val="1"/>
+        </w:numPr>
+      </w:pPr>
+      <w:hyperlink r:id="rId12" w:history="1">
+        <w:r>
+          <w:rPr>
+            <w:rStyle w:val="Hipervnculo"/>
+          </w:rPr>
+          <w:t>https://www.youtube.com/watch?v=pS2o0RPgqvE</w:t>
+        </w:r>
+      </w:hyperlink>
+    </w:p>
+    <w:p>
+      <w:pPr>
+        <w:pStyle w:val="Prrafodelista"/>
+        <w:numPr>
+          <w:ilvl w:val="0"/>
+          <w:numId w:val="1"/>
+        </w:numPr>
+      </w:pPr>
+    </w:p>
     <w:p/>
     <w:p/>
     <w:sectPr>
-      <w:footerReference w:type="default" r:id="rId8"/>
+      <w:footerReference w:type="default" r:id="rId13"/>
       <w:pgSz w:w="11909" w:h="16834"/>
       <w:pgMar w:top="1440" w:right="1440" w:bottom="1440" w:left="1440" w:header="720" w:footer="720" w:gutter="0"/>
       <w:pgNumType w:start="1"/>
@@ -1192,6 +1552,126 @@
     </w:p>
   </w:footnote>
 </w:footnotes>
+</file>
+
+<file path=word/numbering.xml><?xml version="1.0" encoding="utf-8"?>
+<w:numbering xmlns:wpc="http://schemas.microsoft.com/office/word/2010/wordprocessingCanvas" xmlns:cx="http://schemas.microsoft.com/office/drawing/2014/chartex" xmlns:cx1="http://schemas.microsoft.com/office/drawing/2015/9/8/chartex" xmlns:cx2="http://schemas.microsoft.com/office/drawing/2015/10/21/chartex" xmlns:cx3="http://schemas.microsoft.com/office/drawing/2016/5/9/chartex" xmlns:cx4="http://schemas.microsoft.com/office/drawing/2016/5/10/chartex" xmlns:cx5="http://schemas.microsoft.com/office/drawing/2016/5/11/chartex" xmlns:cx6="http://schemas.microsoft.com/office/drawing/2016/5/12/chartex" xmlns:cx7="http://schemas.microsoft.com/office/drawing/2016/5/13/chartex" xmlns:cx8="http://schemas.microsoft.com/office/drawing/2016/5/14/chartex" xmlns:mc="http://schemas.openxmlformats.org/markup-compatibility/2006" xmlns:aink="http://schemas.microsoft.com/office/drawing/2016/ink" xmlns:am3d="http://schemas.microsoft.com/office/drawing/2017/model3d" xmlns:o="urn:schemas-microsoft-com:office:office" xmlns:r="http://schemas.openxmlformats.org/officeDocument/2006/relationships" xmlns:m="http://schemas.openxmlformats.org/officeDocument/2006/math" xmlns:v="urn:schemas-microsoft-com:vml" xmlns:wp14="http://schemas.microsoft.com/office/word/2010/wordprocessingDrawing" xmlns:wp="http://schemas.openxmlformats.org/drawingml/2006/wordprocessingDrawing" xmlns:w10="urn:schemas-microsoft-com:office:word" xmlns:w="http://schemas.openxmlformats.org/wordprocessingml/2006/main" xmlns:w14="http://schemas.microsoft.com/office/word/2010/wordml" xmlns:w15="http://schemas.microsoft.com/office/word/2012/wordml" xmlns:w16cex="http://schemas.microsoft.com/office/word/2018/wordml/cex" xmlns:w16cid="http://schemas.microsoft.com/office/word/2016/wordml/cid" xmlns:w16="http://schemas.microsoft.com/office/word/2018/wordml" xmlns:w16sdtdh="http://schemas.microsoft.com/office/word/2020/wordml/sdtdatahash" xmlns:w16se="http://schemas.microsoft.com/office/word/2015/wordml/symex" xmlns:wpg="http://schemas.microsoft.com/office/word/2010/wordprocessingGroup" xmlns:wpi="http://schemas.microsoft.com/office/word/2010/wordprocessingInk" xmlns:wne="http://schemas.microsoft.com/office/word/2006/wordml" xmlns:wps="http://schemas.microsoft.com/office/word/2010/wordprocessingShape" mc:Ignorable="w14 w15 w16se w16cid w16 w16cex w16sdtdh wp14">
+  <w:abstractNum w:abstractNumId="0" w15:restartNumberingAfterBreak="0">
+    <w:nsid w:val="6C9F4F19"/>
+    <w:multiLevelType w:val="hybridMultilevel"/>
+    <w:tmpl w:val="5E7E9A8C"/>
+    <w:lvl w:ilvl="0" w:tplc="41BC368E">
+      <w:numFmt w:val="bullet"/>
+      <w:lvlText w:val=""/>
+      <w:lvlJc w:val="left"/>
+      <w:pPr>
+        <w:ind w:left="720" w:hanging="360"/>
+      </w:pPr>
+      <w:rPr>
+        <w:rFonts w:ascii="Symbol" w:eastAsia="Arial" w:hAnsi="Symbol" w:cs="Arial" w:hint="default"/>
+      </w:rPr>
+    </w:lvl>
+    <w:lvl w:ilvl="1" w:tplc="2C0A0003" w:tentative="1">
+      <w:start w:val="1"/>
+      <w:numFmt w:val="bullet"/>
+      <w:lvlText w:val="o"/>
+      <w:lvlJc w:val="left"/>
+      <w:pPr>
+        <w:ind w:left="1440" w:hanging="360"/>
+      </w:pPr>
+      <w:rPr>
+        <w:rFonts w:ascii="Courier New" w:hAnsi="Courier New" w:cs="Courier New" w:hint="default"/>
+      </w:rPr>
+    </w:lvl>
+    <w:lvl w:ilvl="2" w:tplc="2C0A0005" w:tentative="1">
+      <w:start w:val="1"/>
+      <w:numFmt w:val="bullet"/>
+      <w:lvlText w:val=""/>
+      <w:lvlJc w:val="left"/>
+      <w:pPr>
+        <w:ind w:left="2160" w:hanging="360"/>
+      </w:pPr>
+      <w:rPr>
+        <w:rFonts w:ascii="Wingdings" w:hAnsi="Wingdings" w:hint="default"/>
+      </w:rPr>
+    </w:lvl>
+    <w:lvl w:ilvl="3" w:tplc="2C0A0001" w:tentative="1">
+      <w:start w:val="1"/>
+      <w:numFmt w:val="bullet"/>
+      <w:lvlText w:val=""/>
+      <w:lvlJc w:val="left"/>
+      <w:pPr>
+        <w:ind w:left="2880" w:hanging="360"/>
+      </w:pPr>
+      <w:rPr>
+        <w:rFonts w:ascii="Symbol" w:hAnsi="Symbol" w:hint="default"/>
+      </w:rPr>
+    </w:lvl>
+    <w:lvl w:ilvl="4" w:tplc="2C0A0003" w:tentative="1">
+      <w:start w:val="1"/>
+      <w:numFmt w:val="bullet"/>
+      <w:lvlText w:val="o"/>
+      <w:lvlJc w:val="left"/>
+      <w:pPr>
+        <w:ind w:left="3600" w:hanging="360"/>
+      </w:pPr>
+      <w:rPr>
+        <w:rFonts w:ascii="Courier New" w:hAnsi="Courier New" w:cs="Courier New" w:hint="default"/>
+      </w:rPr>
+    </w:lvl>
+    <w:lvl w:ilvl="5" w:tplc="2C0A0005" w:tentative="1">
+      <w:start w:val="1"/>
+      <w:numFmt w:val="bullet"/>
+      <w:lvlText w:val=""/>
+      <w:lvlJc w:val="left"/>
+      <w:pPr>
+        <w:ind w:left="4320" w:hanging="360"/>
+      </w:pPr>
+      <w:rPr>
+        <w:rFonts w:ascii="Wingdings" w:hAnsi="Wingdings" w:hint="default"/>
+      </w:rPr>
+    </w:lvl>
+    <w:lvl w:ilvl="6" w:tplc="2C0A0001" w:tentative="1">
+      <w:start w:val="1"/>
+      <w:numFmt w:val="bullet"/>
+      <w:lvlText w:val=""/>
+      <w:lvlJc w:val="left"/>
+      <w:pPr>
+        <w:ind w:left="5040" w:hanging="360"/>
+      </w:pPr>
+      <w:rPr>
+        <w:rFonts w:ascii="Symbol" w:hAnsi="Symbol" w:hint="default"/>
+      </w:rPr>
+    </w:lvl>
+    <w:lvl w:ilvl="7" w:tplc="2C0A0003" w:tentative="1">
+      <w:start w:val="1"/>
+      <w:numFmt w:val="bullet"/>
+      <w:lvlText w:val="o"/>
+      <w:lvlJc w:val="left"/>
+      <w:pPr>
+        <w:ind w:left="5760" w:hanging="360"/>
+      </w:pPr>
+      <w:rPr>
+        <w:rFonts w:ascii="Courier New" w:hAnsi="Courier New" w:cs="Courier New" w:hint="default"/>
+      </w:rPr>
+    </w:lvl>
+    <w:lvl w:ilvl="8" w:tplc="2C0A0005" w:tentative="1">
+      <w:start w:val="1"/>
+      <w:numFmt w:val="bullet"/>
+      <w:lvlText w:val=""/>
+      <w:lvlJc w:val="left"/>
+      <w:pPr>
+        <w:ind w:left="6480" w:hanging="360"/>
+      </w:pPr>
+      <w:rPr>
+        <w:rFonts w:ascii="Wingdings" w:hAnsi="Wingdings" w:hint="default"/>
+      </w:rPr>
+    </w:lvl>
+  </w:abstractNum>
+  <w:num w:numId="1">
+    <w:abstractNumId w:val="0"/>
+  </w:num>
+</w:numbering>
 </file>
 
 <file path=word/styles.xml><?xml version="1.0" encoding="utf-8"?>
@@ -1592,7 +2072,7 @@
   <w:style w:type="paragraph" w:default="1" w:styleId="Normal">
     <w:name w:val="Normal"/>
     <w:qFormat/>
-    <w:rsid w:val="00A75051"/>
+    <w:rsid w:val="00EE3D08"/>
     <w:pPr>
       <w:spacing w:line="360" w:lineRule="auto"/>
       <w:jc w:val="both"/>
@@ -1623,7 +2103,6 @@
     <w:basedOn w:val="Normal"/>
     <w:next w:val="Normal"/>
     <w:uiPriority w:val="9"/>
-    <w:semiHidden/>
     <w:unhideWhenUsed/>
     <w:qFormat/>
     <w:rsid w:val="00A75051"/>
@@ -1873,6 +2352,47 @@
     <w:link w:val="Piedepgina"/>
     <w:uiPriority w:val="99"/>
     <w:rsid w:val="00A75051"/>
+  </w:style>
+  <w:style w:type="paragraph" w:styleId="NormalWeb">
+    <w:name w:val="Normal (Web)"/>
+    <w:basedOn w:val="Normal"/>
+    <w:uiPriority w:val="99"/>
+    <w:semiHidden/>
+    <w:unhideWhenUsed/>
+    <w:rsid w:val="00EE3D08"/>
+    <w:pPr>
+      <w:spacing w:before="100" w:beforeAutospacing="1" w:after="100" w:afterAutospacing="1" w:line="240" w:lineRule="auto"/>
+      <w:jc w:val="left"/>
+    </w:pPr>
+    <w:rPr>
+      <w:rFonts w:ascii="Times New Roman" w:eastAsia="Times New Roman" w:hAnsi="Times New Roman" w:cs="Times New Roman"/>
+      <w:sz w:val="24"/>
+      <w:szCs w:val="24"/>
+      <w:lang w:val="es-AR"/>
+    </w:rPr>
+  </w:style>
+  <w:style w:type="paragraph" w:styleId="Prrafodelista">
+    <w:name w:val="List Paragraph"/>
+    <w:basedOn w:val="Normal"/>
+    <w:uiPriority w:val="34"/>
+    <w:qFormat/>
+    <w:rsid w:val="008E00D6"/>
+    <w:pPr>
+      <w:ind w:left="720"/>
+      <w:contextualSpacing/>
+    </w:pPr>
+  </w:style>
+  <w:style w:type="character" w:styleId="Mencinsinresolver">
+    <w:name w:val="Unresolved Mention"/>
+    <w:basedOn w:val="Fuentedeprrafopredeter"/>
+    <w:uiPriority w:val="99"/>
+    <w:semiHidden/>
+    <w:unhideWhenUsed/>
+    <w:rsid w:val="009D6F62"/>
+    <w:rPr>
+      <w:color w:val="605E5C"/>
+      <w:shd w:val="clear" w:color="auto" w:fill="E1DFDD"/>
+    </w:rPr>
   </w:style>
 </w:styles>
 </file>

</xml_diff>

<commit_message>
Actualizacion: definicion del problema
</commit_message>
<xml_diff>
--- a/Piñera-Sassi.TPI.SCI2024.docx
+++ b/Piñera-Sassi.TPI.SCI2024.docx
@@ -932,22 +932,7 @@
     </w:p>
     <w:p>
       <w:r>
-        <w:t xml:space="preserve">En este trabajo se </w:t>
-      </w:r>
-      <w:r>
-        <w:t xml:space="preserve">detalla el diseño y análisis de un sistema de control de temperatura para un horno eléctrico, un componente </w:t>
-      </w:r>
-      <w:r>
-        <w:t>utilizado</w:t>
-      </w:r>
-      <w:r>
-        <w:t xml:space="preserve"> en diversas aplicaciones, desde la cocción doméstica hasta procesos industriales y de laboratorio. El objetivo principal de este</w:t>
-      </w:r>
-      <w:r>
-        <w:t xml:space="preserve"> trabajo</w:t>
-      </w:r>
-      <w:r>
-        <w:t xml:space="preserve"> es </w:t>
+        <w:t xml:space="preserve">En este trabajo se detalla el diseño y análisis de un sistema de control de temperatura para un horno eléctrico, un componente utilizado en diversas aplicaciones, desde la cocción doméstica hasta procesos industriales y de laboratorio. El objetivo principal de este trabajo es </w:t>
       </w:r>
       <w:r>
         <w:t xml:space="preserve">desarrollar un modelo simple de horno eléctrico para uso doméstico que controle de manera precisa la temperatura y se mantenga estable, además </w:t>
@@ -967,10 +952,7 @@
         <w:t xml:space="preserve"> según el tipo de horno y el uso</w:t>
       </w:r>
       <w:r>
-        <w:t xml:space="preserve">. </w:t>
-      </w:r>
-      <w:r>
-        <w:t>La mayoría de los hornos de cocina alcanzan entre 250 °C y 280 °C. Algunos modelos de gama alta pueden llegar a 300 °C.</w:t>
+        <w:t>. La mayoría de los hornos de cocina alcanzan entre 250 °C y 280 °C. Algunos modelos de gama alta pueden llegar a 300 °C.</w:t>
       </w:r>
       <w:r>
         <w:t xml:space="preserve"> Para lograr una temperatura constante dentro del horno se utilizará un sensor de temperatura para realizar la medición y la retroalimentación al sistema. </w:t>
@@ -1041,13 +1023,7 @@
       </w:r>
       <w:proofErr w:type="spellEnd"/>
       <w:r>
-        <w:t xml:space="preserve"> (</w:t>
-      </w:r>
-      <w:r>
-        <w:t>AKZM656IX</w:t>
-      </w:r>
-      <w:r>
-        <w:t>)</w:t>
+        <w:t xml:space="preserve"> (AKZM656IX)</w:t>
       </w:r>
       <w:r>
         <w:t>”</w:t>
@@ -1065,31 +1041,7 @@
         </w:numPr>
       </w:pPr>
       <w:r>
-        <w:t xml:space="preserve">Dimensión: </w:t>
-      </w:r>
-      <w:r>
-        <w:t>Ancho 595</w:t>
-      </w:r>
-      <w:r>
-        <w:t xml:space="preserve"> [mm] </w:t>
-      </w:r>
-      <w:r>
-        <w:t>x Profundidad 564</w:t>
-      </w:r>
-      <w:r>
-        <w:t xml:space="preserve"> [mm] </w:t>
-      </w:r>
-      <w:r>
-        <w:t>x Altura</w:t>
-      </w:r>
-      <w:r>
-        <w:t xml:space="preserve"> </w:t>
-      </w:r>
-      <w:r>
-        <w:t>595</w:t>
-      </w:r>
-      <w:r>
-        <w:t xml:space="preserve"> [mm]</w:t>
+        <w:t>Dimensión: Ancho 595 [mm] x Profundidad 564 [mm] x Altura 595 [mm]</w:t>
       </w:r>
     </w:p>
     <w:p>
@@ -1116,22 +1068,7 @@
         </w:numPr>
       </w:pPr>
       <w:r>
-        <w:t>Tensión de entrada admitida</w:t>
-      </w:r>
-      <w:r>
-        <w:t xml:space="preserve">: </w:t>
-      </w:r>
-      <w:r>
-        <w:t>198-242</w:t>
-      </w:r>
-      <w:r>
-        <w:t xml:space="preserve"> [</w:t>
-      </w:r>
-      <w:r>
-        <w:t>V</w:t>
-      </w:r>
-      <w:r>
-        <w:t>]</w:t>
+        <w:t>Tensión de entrada admitida: 198-242 [V]</w:t>
       </w:r>
     </w:p>
     <w:p>
@@ -1143,10 +1080,7 @@
         </w:numPr>
       </w:pPr>
       <w:r>
-        <w:t>Capacidad del Horno</w:t>
-      </w:r>
-      <w:r>
-        <w:t>: 67 [Litros]</w:t>
+        <w:t>Capacidad del Horno: 67 [Litros]</w:t>
       </w:r>
     </w:p>
     <w:p>
@@ -1205,9 +1139,315 @@
       </w:r>
       <w:bookmarkEnd w:id="1"/>
     </w:p>
+    <w:p>
+      <w:pPr>
+        <w:ind w:firstLine="567"/>
+      </w:pPr>
+      <w:r>
+        <w:t>Hablar de hornos es adentrarse en un mundo de cocción, donde la tecnología se ha hecho presente a través de diversos modelos que evolucionan con el paso del tiempo. Tener un horno eléctrico en casa es una alternativa a un horno de gas, quizá con una capacidad menor pero que funciona muy bien para cocinar los alimentos de una familia promedio.</w:t>
+      </w:r>
+    </w:p>
+    <w:p>
+      <w:pPr>
+        <w:ind w:firstLine="567"/>
+      </w:pPr>
+      <w:r>
+        <w:t xml:space="preserve">Estos hornos emplean resistencias para convertir la energía eléctrica en calor. De esta manera, permiten que se lleve a cabo un proceso denominado </w:t>
+      </w:r>
+      <w:r>
+        <w:rPr>
+          <w:b/>
+          <w:bCs/>
+          <w:i/>
+          <w:iCs/>
+        </w:rPr>
+        <w:t>efecto Joule</w:t>
+      </w:r>
+      <w:r>
+        <w:t xml:space="preserve">. Consiste en producir calor mediante el choque de los electrones que generan la corriente eléctrica y los átomos. </w:t>
+      </w:r>
+    </w:p>
+    <w:p>
+      <w:pPr>
+        <w:ind w:firstLine="567"/>
+      </w:pPr>
+      <w:r>
+        <w:t>Cuando esto se produce, la temperatura se eleva.</w:t>
+      </w:r>
+      <w:r>
+        <w:t xml:space="preserve"> </w:t>
+      </w:r>
+      <w:r>
+        <w:t>Mientras el horno</w:t>
+      </w:r>
+      <w:r>
+        <w:t xml:space="preserve"> esté</w:t>
+      </w:r>
+      <w:r>
+        <w:t xml:space="preserve"> conectado a la corriente, este proceso se seguirá produciendo. Los choques de los electrones y los átomos son constantes debido al movimiento desordenado de los primeros dentro del horno.</w:t>
+      </w:r>
+      <w:r>
+        <w:t xml:space="preserve"> </w:t>
+      </w:r>
+      <w:r>
+        <w:t xml:space="preserve">La potencia de este tipo de hornos depende de la cantidad de </w:t>
+      </w:r>
+      <w:r>
+        <w:t>[kV]</w:t>
+      </w:r>
+      <w:r>
+        <w:t xml:space="preserve"> que sean capaces de absorber de la corriente eléctrica. En función de</w:t>
+      </w:r>
+      <w:r>
+        <w:t xml:space="preserve"> esto</w:t>
+      </w:r>
+      <w:r>
+        <w:t>, el calor que emitan será mayor o menor.</w:t>
+      </w:r>
+    </w:p>
+    <w:p>
+      <w:pPr>
+        <w:ind w:firstLine="567"/>
+      </w:pPr>
+      <w:r>
+        <w:t>Un horno eléctrico funciona generando calor a través de resistencias eléctricas que se calientan cuando se conectan a la corriente eléctrica. Este calor se distribuye dentro del horno, ya sea por convección natural o mediante un ventilador en los hornos de convección, para cocinar los alimentos.</w:t>
+      </w:r>
+      <w:r>
+        <w:t xml:space="preserve"> </w:t>
+      </w:r>
+      <w:r>
+        <w:t>El efecto Joule, también conocido como calentamiento Joule, es el fenómeno físico que explica cómo la energía eléctrica se transforma en calor cuando una corriente eléctrica circula por un material resistivo.</w:t>
+      </w:r>
+    </w:p>
+    <w:p>
+      <w:pPr>
+        <w:ind w:firstLine="567"/>
+      </w:pPr>
+      <w:r>
+        <w:t xml:space="preserve">En los hornos eléctricos, este efecto es la base de su funcionamiento, ya que las resistencias dentro del horno, al recibir la corriente eléctrica, se calientan debido a la resistencia que ofrecen al paso de los electrones, generando calor que se utiliza para cocinar los alimentos. </w:t>
+      </w:r>
+    </w:p>
+    <w:p>
+      <w:pPr>
+        <w:ind w:firstLine="567"/>
+      </w:pPr>
+      <w:r>
+        <w:t>Cuando se enciende el horno, la corriente eléctrica fluye a través de estas resistencias.</w:t>
+      </w:r>
+    </w:p>
+    <w:p>
+      <w:r>
+        <w:t>Los electrones que componen la corriente eléctrica chocan con los átomos del material de la resistencia, generando fricción. Esta fricción transforma la energía cinética de los electrones en energía térmica, elevando la temperatura de la resistencia y, por lo tanto, del interior del horno.</w:t>
+      </w:r>
+      <w:r>
+        <w:t xml:space="preserve"> </w:t>
+      </w:r>
+      <w:r>
+        <w:t xml:space="preserve">El calor generado en las resistencias se distribuye por todo el interior del horno, calentando los alimentos que se encuentran dentro. </w:t>
+      </w:r>
+    </w:p>
+    <w:p>
+      <w:r>
+        <w:t>El efecto Joule permite un calentamiento rápido y eficiente del horno, ya que la energía eléctrica se transforma directamente en calor.</w:t>
+      </w:r>
+      <w:r>
+        <w:t xml:space="preserve"> </w:t>
+      </w:r>
+      <w:r>
+        <w:t>La potencia de calentamiento se puede controlar ajustando la corriente eléctrica que pasa por las resistencias, lo que permite regular la temperatura del horn</w:t>
+      </w:r>
+      <w:r>
+        <w:t>o</w:t>
+      </w:r>
+    </w:p>
+    <w:p>
+      <w:pPr>
+        <w:ind w:firstLine="567"/>
+        <w:rPr>
+          <w:b/>
+          <w:bCs/>
+          <w:i/>
+          <w:iCs/>
+        </w:rPr>
+      </w:pPr>
+    </w:p>
+    <w:p>
+      <w:pPr>
+        <w:ind w:firstLine="567"/>
+        <w:rPr>
+          <w:b/>
+          <w:bCs/>
+          <w:i/>
+          <w:iCs/>
+        </w:rPr>
+      </w:pPr>
+    </w:p>
+    <w:p>
+      <w:pPr>
+        <w:ind w:firstLine="567"/>
+      </w:pPr>
+      <w:r>
+        <w:rPr>
+          <w:b/>
+          <w:bCs/>
+          <w:i/>
+          <w:iCs/>
+        </w:rPr>
+        <w:lastRenderedPageBreak/>
+        <w:t>Principio de funcionamiento</w:t>
+      </w:r>
+      <w:r>
+        <w:t>:</w:t>
+      </w:r>
+    </w:p>
+    <w:p>
+      <w:pPr>
+        <w:pStyle w:val="Prrafodelista"/>
+        <w:numPr>
+          <w:ilvl w:val="0"/>
+          <w:numId w:val="2"/>
+        </w:numPr>
+      </w:pPr>
+      <w:r>
+        <w:t>Generación de calor:</w:t>
+      </w:r>
+      <w:r>
+        <w:t xml:space="preserve"> </w:t>
+      </w:r>
+      <w:r>
+        <w:t xml:space="preserve">El horno eléctrico utiliza resistencias (generalmente de alambre metálico) que, al ser atravesadas por la corriente eléctrica, se calientan debido al efecto Joule. </w:t>
+      </w:r>
+    </w:p>
+    <w:p>
+      <w:pPr>
+        <w:pStyle w:val="Prrafodelista"/>
+        <w:numPr>
+          <w:ilvl w:val="0"/>
+          <w:numId w:val="2"/>
+        </w:numPr>
+      </w:pPr>
+      <w:r>
+        <w:t>Distribución del calor:</w:t>
+      </w:r>
+      <w:r>
+        <w:t xml:space="preserve"> </w:t>
+      </w:r>
+      <w:r>
+        <w:t xml:space="preserve">Convección natural: El aire caliente generado por las resistencias asciende, creando corrientes de aire caliente que distribuyen el calor por todo el horno. Convección forzada (en hornos de convección): Un ventilador impulsa el aire caliente generado por las resistencias, asegurando una distribución más uniforme y rápida del calor. </w:t>
+      </w:r>
+    </w:p>
+    <w:p>
+      <w:pPr>
+        <w:pStyle w:val="Prrafodelista"/>
+        <w:numPr>
+          <w:ilvl w:val="0"/>
+          <w:numId w:val="2"/>
+        </w:numPr>
+      </w:pPr>
+      <w:r>
+        <w:t>Control de temperatura:</w:t>
+      </w:r>
+      <w:r>
+        <w:t xml:space="preserve"> </w:t>
+      </w:r>
+      <w:r>
+        <w:t xml:space="preserve">Un termostato regula la temperatura del horno, apagando las resistencias cuando se alcanza la temperatura deseada y volviéndolas a encender si la temperatura baja. </w:t>
+      </w:r>
+    </w:p>
+    <w:p>
+      <w:pPr>
+        <w:ind w:firstLine="567"/>
+        <w:rPr>
+          <w:b/>
+          <w:bCs/>
+          <w:i/>
+          <w:iCs/>
+        </w:rPr>
+      </w:pPr>
+      <w:r>
+        <w:rPr>
+          <w:b/>
+          <w:bCs/>
+          <w:i/>
+          <w:iCs/>
+        </w:rPr>
+        <w:t>Partes principales de un horno eléctrico:</w:t>
+      </w:r>
+    </w:p>
+    <w:p>
+      <w:pPr>
+        <w:pStyle w:val="Prrafodelista"/>
+        <w:numPr>
+          <w:ilvl w:val="0"/>
+          <w:numId w:val="1"/>
+        </w:numPr>
+      </w:pPr>
+      <w:r>
+        <w:t>Resistencias: Son los elementos calefactores que generan el calor</w:t>
+      </w:r>
+      <w:r>
+        <w:t xml:space="preserve">, compuestas de </w:t>
+      </w:r>
+      <w:r>
+        <w:t>materiales con una alta resistencia al paso de la corriente eléctrica.</w:t>
+      </w:r>
+    </w:p>
+    <w:p>
+      <w:pPr>
+        <w:pStyle w:val="Prrafodelista"/>
+        <w:numPr>
+          <w:ilvl w:val="0"/>
+          <w:numId w:val="1"/>
+        </w:numPr>
+      </w:pPr>
+      <w:r>
+        <w:t xml:space="preserve">Termostato: Controla la temperatura del horno, regulando el encendido y apagado de las resistencias. </w:t>
+      </w:r>
+    </w:p>
+    <w:p>
+      <w:pPr>
+        <w:pStyle w:val="Prrafodelista"/>
+        <w:numPr>
+          <w:ilvl w:val="0"/>
+          <w:numId w:val="1"/>
+        </w:numPr>
+      </w:pPr>
+      <w:r>
+        <w:t xml:space="preserve">Ventilador (en hornos de convección): Circula el aire caliente para una cocción más uniforme. </w:t>
+      </w:r>
+    </w:p>
+    <w:p>
+      <w:pPr>
+        <w:pStyle w:val="Prrafodelista"/>
+        <w:numPr>
+          <w:ilvl w:val="0"/>
+          <w:numId w:val="1"/>
+        </w:numPr>
+      </w:pPr>
+      <w:r>
+        <w:t xml:space="preserve">Panel de control: Permite al usuario seleccionar la temperatura, el tipo de cocción y otras funciones. </w:t>
+      </w:r>
+    </w:p>
     <w:p/>
     <w:p>
       <w:pPr>
+        <w:ind w:firstLine="567"/>
+      </w:pPr>
+    </w:p>
+    <w:p>
+      <w:pPr>
+        <w:pStyle w:val="Prrafodelista"/>
+        <w:numPr>
+          <w:ilvl w:val="0"/>
+          <w:numId w:val="3"/>
+        </w:numPr>
+      </w:pPr>
+      <w:r>
+        <w:t>Para controlar de forma adecuada la temperatura interna de un horno eléctrico, se realiza un control PID (proporcional, integral y derivado). Gracias a este mecanismo, es posible mantener el valor de la temperatura a un nivel constante, algo fundamental a la hora de cocinar determinados alimentos.</w:t>
+      </w:r>
+    </w:p>
+    <w:p>
+      <w:pPr>
         <w:pStyle w:val="Ttulo1"/>
       </w:pPr>
       <w:bookmarkStart w:id="2" w:name="_Toc202611537"/>
@@ -1234,6 +1474,7 @@
       </w:pPr>
       <w:bookmarkStart w:id="4" w:name="_Toc202611539"/>
       <w:r>
+        <w:lastRenderedPageBreak/>
         <w:t>Diseño del controlador</w:t>
       </w:r>
       <w:bookmarkEnd w:id="4"/>
@@ -1557,6 +1798,205 @@
 <file path=word/numbering.xml><?xml version="1.0" encoding="utf-8"?>
 <w:numbering xmlns:wpc="http://schemas.microsoft.com/office/word/2010/wordprocessingCanvas" xmlns:cx="http://schemas.microsoft.com/office/drawing/2014/chartex" xmlns:cx1="http://schemas.microsoft.com/office/drawing/2015/9/8/chartex" xmlns:cx2="http://schemas.microsoft.com/office/drawing/2015/10/21/chartex" xmlns:cx3="http://schemas.microsoft.com/office/drawing/2016/5/9/chartex" xmlns:cx4="http://schemas.microsoft.com/office/drawing/2016/5/10/chartex" xmlns:cx5="http://schemas.microsoft.com/office/drawing/2016/5/11/chartex" xmlns:cx6="http://schemas.microsoft.com/office/drawing/2016/5/12/chartex" xmlns:cx7="http://schemas.microsoft.com/office/drawing/2016/5/13/chartex" xmlns:cx8="http://schemas.microsoft.com/office/drawing/2016/5/14/chartex" xmlns:mc="http://schemas.openxmlformats.org/markup-compatibility/2006" xmlns:aink="http://schemas.microsoft.com/office/drawing/2016/ink" xmlns:am3d="http://schemas.microsoft.com/office/drawing/2017/model3d" xmlns:o="urn:schemas-microsoft-com:office:office" xmlns:r="http://schemas.openxmlformats.org/officeDocument/2006/relationships" xmlns:m="http://schemas.openxmlformats.org/officeDocument/2006/math" xmlns:v="urn:schemas-microsoft-com:vml" xmlns:wp14="http://schemas.microsoft.com/office/word/2010/wordprocessingDrawing" xmlns:wp="http://schemas.openxmlformats.org/drawingml/2006/wordprocessingDrawing" xmlns:w10="urn:schemas-microsoft-com:office:word" xmlns:w="http://schemas.openxmlformats.org/wordprocessingml/2006/main" xmlns:w14="http://schemas.microsoft.com/office/word/2010/wordml" xmlns:w15="http://schemas.microsoft.com/office/word/2012/wordml" xmlns:w16cex="http://schemas.microsoft.com/office/word/2018/wordml/cex" xmlns:w16cid="http://schemas.microsoft.com/office/word/2016/wordml/cid" xmlns:w16="http://schemas.microsoft.com/office/word/2018/wordml" xmlns:w16sdtdh="http://schemas.microsoft.com/office/word/2020/wordml/sdtdatahash" xmlns:w16se="http://schemas.microsoft.com/office/word/2015/wordml/symex" xmlns:wpg="http://schemas.microsoft.com/office/word/2010/wordprocessingGroup" xmlns:wpi="http://schemas.microsoft.com/office/word/2010/wordprocessingInk" xmlns:wne="http://schemas.microsoft.com/office/word/2006/wordml" xmlns:wps="http://schemas.microsoft.com/office/word/2010/wordprocessingShape" mc:Ignorable="w14 w15 w16se w16cid w16 w16cex w16sdtdh wp14">
   <w:abstractNum w:abstractNumId="0" w15:restartNumberingAfterBreak="0">
+    <w:nsid w:val="24557FEF"/>
+    <w:multiLevelType w:val="hybridMultilevel"/>
+    <w:tmpl w:val="CBEEEFDC"/>
+    <w:lvl w:ilvl="0" w:tplc="C2A6E370">
+      <w:start w:val="1"/>
+      <w:numFmt w:val="bullet"/>
+      <w:lvlText w:val=""/>
+      <w:lvlJc w:val="left"/>
+      <w:pPr>
+        <w:ind w:left="720" w:hanging="360"/>
+      </w:pPr>
+      <w:rPr>
+        <w:rFonts w:ascii="Wingdings" w:eastAsia="Arial" w:hAnsi="Wingdings" w:cs="Arial" w:hint="default"/>
+      </w:rPr>
+    </w:lvl>
+    <w:lvl w:ilvl="1" w:tplc="2C0A0003" w:tentative="1">
+      <w:start w:val="1"/>
+      <w:numFmt w:val="bullet"/>
+      <w:lvlText w:val="o"/>
+      <w:lvlJc w:val="left"/>
+      <w:pPr>
+        <w:ind w:left="1440" w:hanging="360"/>
+      </w:pPr>
+      <w:rPr>
+        <w:rFonts w:ascii="Courier New" w:hAnsi="Courier New" w:cs="Courier New" w:hint="default"/>
+      </w:rPr>
+    </w:lvl>
+    <w:lvl w:ilvl="2" w:tplc="2C0A0005" w:tentative="1">
+      <w:start w:val="1"/>
+      <w:numFmt w:val="bullet"/>
+      <w:lvlText w:val=""/>
+      <w:lvlJc w:val="left"/>
+      <w:pPr>
+        <w:ind w:left="2160" w:hanging="360"/>
+      </w:pPr>
+      <w:rPr>
+        <w:rFonts w:ascii="Wingdings" w:hAnsi="Wingdings" w:hint="default"/>
+      </w:rPr>
+    </w:lvl>
+    <w:lvl w:ilvl="3" w:tplc="2C0A0001" w:tentative="1">
+      <w:start w:val="1"/>
+      <w:numFmt w:val="bullet"/>
+      <w:lvlText w:val=""/>
+      <w:lvlJc w:val="left"/>
+      <w:pPr>
+        <w:ind w:left="2880" w:hanging="360"/>
+      </w:pPr>
+      <w:rPr>
+        <w:rFonts w:ascii="Symbol" w:hAnsi="Symbol" w:hint="default"/>
+      </w:rPr>
+    </w:lvl>
+    <w:lvl w:ilvl="4" w:tplc="2C0A0003" w:tentative="1">
+      <w:start w:val="1"/>
+      <w:numFmt w:val="bullet"/>
+      <w:lvlText w:val="o"/>
+      <w:lvlJc w:val="left"/>
+      <w:pPr>
+        <w:ind w:left="3600" w:hanging="360"/>
+      </w:pPr>
+      <w:rPr>
+        <w:rFonts w:ascii="Courier New" w:hAnsi="Courier New" w:cs="Courier New" w:hint="default"/>
+      </w:rPr>
+    </w:lvl>
+    <w:lvl w:ilvl="5" w:tplc="2C0A0005" w:tentative="1">
+      <w:start w:val="1"/>
+      <w:numFmt w:val="bullet"/>
+      <w:lvlText w:val=""/>
+      <w:lvlJc w:val="left"/>
+      <w:pPr>
+        <w:ind w:left="4320" w:hanging="360"/>
+      </w:pPr>
+      <w:rPr>
+        <w:rFonts w:ascii="Wingdings" w:hAnsi="Wingdings" w:hint="default"/>
+      </w:rPr>
+    </w:lvl>
+    <w:lvl w:ilvl="6" w:tplc="2C0A0001" w:tentative="1">
+      <w:start w:val="1"/>
+      <w:numFmt w:val="bullet"/>
+      <w:lvlText w:val=""/>
+      <w:lvlJc w:val="left"/>
+      <w:pPr>
+        <w:ind w:left="5040" w:hanging="360"/>
+      </w:pPr>
+      <w:rPr>
+        <w:rFonts w:ascii="Symbol" w:hAnsi="Symbol" w:hint="default"/>
+      </w:rPr>
+    </w:lvl>
+    <w:lvl w:ilvl="7" w:tplc="2C0A0003" w:tentative="1">
+      <w:start w:val="1"/>
+      <w:numFmt w:val="bullet"/>
+      <w:lvlText w:val="o"/>
+      <w:lvlJc w:val="left"/>
+      <w:pPr>
+        <w:ind w:left="5760" w:hanging="360"/>
+      </w:pPr>
+      <w:rPr>
+        <w:rFonts w:ascii="Courier New" w:hAnsi="Courier New" w:cs="Courier New" w:hint="default"/>
+      </w:rPr>
+    </w:lvl>
+    <w:lvl w:ilvl="8" w:tplc="2C0A0005" w:tentative="1">
+      <w:start w:val="1"/>
+      <w:numFmt w:val="bullet"/>
+      <w:lvlText w:val=""/>
+      <w:lvlJc w:val="left"/>
+      <w:pPr>
+        <w:ind w:left="6480" w:hanging="360"/>
+      </w:pPr>
+      <w:rPr>
+        <w:rFonts w:ascii="Wingdings" w:hAnsi="Wingdings" w:hint="default"/>
+      </w:rPr>
+    </w:lvl>
+  </w:abstractNum>
+  <w:abstractNum w:abstractNumId="1" w15:restartNumberingAfterBreak="0">
+    <w:nsid w:val="5FE80ECA"/>
+    <w:multiLevelType w:val="hybridMultilevel"/>
+    <w:tmpl w:val="0C5A29CA"/>
+    <w:lvl w:ilvl="0" w:tplc="2C0A000F">
+      <w:start w:val="1"/>
+      <w:numFmt w:val="decimal"/>
+      <w:lvlText w:val="%1."/>
+      <w:lvlJc w:val="left"/>
+      <w:pPr>
+        <w:ind w:left="720" w:hanging="360"/>
+      </w:pPr>
+    </w:lvl>
+    <w:lvl w:ilvl="1" w:tplc="2C0A0019" w:tentative="1">
+      <w:start w:val="1"/>
+      <w:numFmt w:val="lowerLetter"/>
+      <w:lvlText w:val="%2."/>
+      <w:lvlJc w:val="left"/>
+      <w:pPr>
+        <w:ind w:left="1440" w:hanging="360"/>
+      </w:pPr>
+    </w:lvl>
+    <w:lvl w:ilvl="2" w:tplc="2C0A001B" w:tentative="1">
+      <w:start w:val="1"/>
+      <w:numFmt w:val="lowerRoman"/>
+      <w:lvlText w:val="%3."/>
+      <w:lvlJc w:val="right"/>
+      <w:pPr>
+        <w:ind w:left="2160" w:hanging="180"/>
+      </w:pPr>
+    </w:lvl>
+    <w:lvl w:ilvl="3" w:tplc="2C0A000F" w:tentative="1">
+      <w:start w:val="1"/>
+      <w:numFmt w:val="decimal"/>
+      <w:lvlText w:val="%4."/>
+      <w:lvlJc w:val="left"/>
+      <w:pPr>
+        <w:ind w:left="2880" w:hanging="360"/>
+      </w:pPr>
+    </w:lvl>
+    <w:lvl w:ilvl="4" w:tplc="2C0A0019" w:tentative="1">
+      <w:start w:val="1"/>
+      <w:numFmt w:val="lowerLetter"/>
+      <w:lvlText w:val="%5."/>
+      <w:lvlJc w:val="left"/>
+      <w:pPr>
+        <w:ind w:left="3600" w:hanging="360"/>
+      </w:pPr>
+    </w:lvl>
+    <w:lvl w:ilvl="5" w:tplc="2C0A001B" w:tentative="1">
+      <w:start w:val="1"/>
+      <w:numFmt w:val="lowerRoman"/>
+      <w:lvlText w:val="%6."/>
+      <w:lvlJc w:val="right"/>
+      <w:pPr>
+        <w:ind w:left="4320" w:hanging="180"/>
+      </w:pPr>
+    </w:lvl>
+    <w:lvl w:ilvl="6" w:tplc="2C0A000F" w:tentative="1">
+      <w:start w:val="1"/>
+      <w:numFmt w:val="decimal"/>
+      <w:lvlText w:val="%7."/>
+      <w:lvlJc w:val="left"/>
+      <w:pPr>
+        <w:ind w:left="5040" w:hanging="360"/>
+      </w:pPr>
+    </w:lvl>
+    <w:lvl w:ilvl="7" w:tplc="2C0A0019" w:tentative="1">
+      <w:start w:val="1"/>
+      <w:numFmt w:val="lowerLetter"/>
+      <w:lvlText w:val="%8."/>
+      <w:lvlJc w:val="left"/>
+      <w:pPr>
+        <w:ind w:left="5760" w:hanging="360"/>
+      </w:pPr>
+    </w:lvl>
+    <w:lvl w:ilvl="8" w:tplc="2C0A001B" w:tentative="1">
+      <w:start w:val="1"/>
+      <w:numFmt w:val="lowerRoman"/>
+      <w:lvlText w:val="%9."/>
+      <w:lvlJc w:val="right"/>
+      <w:pPr>
+        <w:ind w:left="6480" w:hanging="180"/>
+      </w:pPr>
+    </w:lvl>
+  </w:abstractNum>
+  <w:abstractNum w:abstractNumId="2" w15:restartNumberingAfterBreak="0">
     <w:nsid w:val="6C9F4F19"/>
     <w:multiLevelType w:val="hybridMultilevel"/>
     <w:tmpl w:val="5E7E9A8C"/>
@@ -1669,6 +2109,12 @@
     </w:lvl>
   </w:abstractNum>
   <w:num w:numId="1">
+    <w:abstractNumId w:val="2"/>
+  </w:num>
+  <w:num w:numId="2">
+    <w:abstractNumId w:val="1"/>
+  </w:num>
+  <w:num w:numId="3">
     <w:abstractNumId w:val="0"/>
   </w:num>
 </w:numbering>

</xml_diff>

<commit_message>
Actualizacion: Agregado de la accion de control
</commit_message>
<xml_diff>
--- a/Piñera-Sassi.TPI.SCI2024.docx
+++ b/Piñera-Sassi.TPI.SCI2024.docx
@@ -1428,7 +1428,79 @@
         <w:t xml:space="preserve">Panel de control: Permite al usuario seleccionar la temperatura, el tipo de cocción y otras funciones. </w:t>
       </w:r>
     </w:p>
-    <w:p/>
+    <w:p>
+      <w:r>
+        <w:t xml:space="preserve">El </w:t>
+      </w:r>
+      <w:r>
+        <w:t>desafío</w:t>
+      </w:r>
+      <w:r>
+        <w:t xml:space="preserve"> de este trabajo </w:t>
+      </w:r>
+      <w:r>
+        <w:t>será</w:t>
+      </w:r>
+      <w:r>
+        <w:t xml:space="preserve"> diseñar un sistema de control que permita mantener la temperatura del horno en un valor deseado, compensando perturbaciones y variaciones en la carga </w:t>
+      </w:r>
+      <w:r>
+        <w:t>térmica</w:t>
+      </w:r>
+      <w:r>
+        <w:t xml:space="preserve">. Nuestra señal de salida </w:t>
+      </w:r>
+      <w:r>
+        <w:t>será</w:t>
+      </w:r>
+      <w:r>
+        <w:t xml:space="preserve"> la temperatura del horno, la mediremos con el sensor </w:t>
+      </w:r>
+      <w:r>
+        <w:rPr>
+          <w:b/>
+          <w:bCs/>
+        </w:rPr>
+        <w:t>LM35</w:t>
+      </w:r>
+      <w:r>
+        <w:t xml:space="preserve"> el cual es un sensor de temperatura lineal con salida equivalente a 10[</w:t>
+      </w:r>
+      <w:proofErr w:type="spellStart"/>
+      <w:r>
+        <w:t>mV</w:t>
+      </w:r>
+      <w:proofErr w:type="spellEnd"/>
+      <w:r>
+        <w:t>/</w:t>
+      </w:r>
+      <w:proofErr w:type="spellStart"/>
+      <w:r>
+        <w:t>ºC</w:t>
+      </w:r>
+      <w:proofErr w:type="spellEnd"/>
+      <w:r>
+        <w:t>]</w:t>
+      </w:r>
+      <w:r>
+        <w:t xml:space="preserve"> (falta explicar el acondicionador de señal). </w:t>
+      </w:r>
+    </w:p>
+    <w:p>
+      <w:r>
+        <w:t xml:space="preserve">La acción de control se ejecuta mediante un </w:t>
+      </w:r>
+      <w:r>
+        <w:rPr>
+          <w:b/>
+          <w:bCs/>
+        </w:rPr>
+        <w:t>relé</w:t>
+      </w:r>
+      <w:r>
+        <w:t xml:space="preserve"> que gobierna el encendido y apagado de la resistencia calefactora del horno. El sistema de control evalúa la diferencia entre la temperatura medida y la temperatura de referencia, y determina si la resistencia debe activarse.</w:t>
+      </w:r>
+    </w:p>
     <w:p>
       <w:pPr>
         <w:ind w:firstLine="567"/>
@@ -1452,6 +1524,7 @@
       </w:pPr>
       <w:bookmarkStart w:id="2" w:name="_Toc202611537"/>
       <w:r>
+        <w:lastRenderedPageBreak/>
         <w:t>Análisis de la planta</w:t>
       </w:r>
       <w:bookmarkEnd w:id="2"/>
@@ -1474,7 +1547,6 @@
       </w:pPr>
       <w:bookmarkStart w:id="4" w:name="_Toc202611539"/>
       <w:r>
-        <w:lastRenderedPageBreak/>
         <w:t>Diseño del controlador</w:t>
       </w:r>
       <w:bookmarkEnd w:id="4"/>

</xml_diff>

<commit_message>
Actualizacion: Agregado de las variables del sistema
</commit_message>
<xml_diff>
--- a/Piñera-Sassi.TPI.SCI2024.docx
+++ b/Piñera-Sassi.TPI.SCI2024.docx
@@ -213,21 +213,12 @@
           <w:szCs w:val="28"/>
         </w:rPr>
       </w:pPr>
-      <w:proofErr w:type="spellStart"/>
       <w:r>
         <w:rPr>
           <w:sz w:val="28"/>
           <w:szCs w:val="28"/>
         </w:rPr>
-        <w:t>Sassi</w:t>
-      </w:r>
-      <w:proofErr w:type="spellEnd"/>
-      <w:r>
-        <w:rPr>
-          <w:sz w:val="28"/>
-          <w:szCs w:val="28"/>
-        </w:rPr>
-        <w:t>, Juan Ignacio</w:t>
+        <w:t>Sassi, Juan Ignacio</w:t>
       </w:r>
     </w:p>
     <w:p>
@@ -353,7 +344,7 @@
           <w:r>
             <w:fldChar w:fldCharType="separate"/>
           </w:r>
-          <w:hyperlink w:anchor="_Toc202611535" w:history="1">
+          <w:hyperlink w:anchor="_Toc202719824" w:history="1">
             <w:r>
               <w:rPr>
                 <w:rStyle w:val="Hipervnculo"/>
@@ -380,7 +371,147 @@
                 <w:noProof/>
                 <w:webHidden/>
               </w:rPr>
-              <w:instrText xml:space="preserve"> PAGEREF _Toc202611535 \h </w:instrText>
+              <w:instrText xml:space="preserve"> PAGEREF _Toc202719824 \h </w:instrText>
+            </w:r>
+            <w:r>
+              <w:rPr>
+                <w:noProof/>
+                <w:webHidden/>
+              </w:rPr>
+            </w:r>
+            <w:r>
+              <w:rPr>
+                <w:noProof/>
+                <w:webHidden/>
+              </w:rPr>
+              <w:fldChar w:fldCharType="separate"/>
+            </w:r>
+            <w:r>
+              <w:rPr>
+                <w:noProof/>
+                <w:webHidden/>
+              </w:rPr>
+              <w:t>3</w:t>
+            </w:r>
+            <w:r>
+              <w:rPr>
+                <w:noProof/>
+                <w:webHidden/>
+              </w:rPr>
+              <w:fldChar w:fldCharType="end"/>
+            </w:r>
+          </w:hyperlink>
+        </w:p>
+        <w:p>
+          <w:pPr>
+            <w:pStyle w:val="TDC2"/>
+            <w:tabs>
+              <w:tab w:val="right" w:leader="dot" w:pos="9019"/>
+            </w:tabs>
+            <w:rPr>
+              <w:rFonts w:asciiTheme="minorHAnsi" w:eastAsiaTheme="minorEastAsia" w:hAnsiTheme="minorHAnsi" w:cstheme="minorBidi"/>
+              <w:noProof/>
+              <w:lang w:val="es-AR"/>
+            </w:rPr>
+          </w:pPr>
+          <w:hyperlink w:anchor="_Toc202719825" w:history="1">
+            <w:r>
+              <w:rPr>
+                <w:rStyle w:val="Hipervnculo"/>
+                <w:noProof/>
+              </w:rPr>
+              <w:t>Objetivos</w:t>
+            </w:r>
+            <w:r>
+              <w:rPr>
+                <w:noProof/>
+                <w:webHidden/>
+              </w:rPr>
+              <w:tab/>
+            </w:r>
+            <w:r>
+              <w:rPr>
+                <w:noProof/>
+                <w:webHidden/>
+              </w:rPr>
+              <w:fldChar w:fldCharType="begin"/>
+            </w:r>
+            <w:r>
+              <w:rPr>
+                <w:noProof/>
+                <w:webHidden/>
+              </w:rPr>
+              <w:instrText xml:space="preserve"> PAGEREF _Toc202719825 \h </w:instrText>
+            </w:r>
+            <w:r>
+              <w:rPr>
+                <w:noProof/>
+                <w:webHidden/>
+              </w:rPr>
+            </w:r>
+            <w:r>
+              <w:rPr>
+                <w:noProof/>
+                <w:webHidden/>
+              </w:rPr>
+              <w:fldChar w:fldCharType="separate"/>
+            </w:r>
+            <w:r>
+              <w:rPr>
+                <w:noProof/>
+                <w:webHidden/>
+              </w:rPr>
+              <w:t>3</w:t>
+            </w:r>
+            <w:r>
+              <w:rPr>
+                <w:noProof/>
+                <w:webHidden/>
+              </w:rPr>
+              <w:fldChar w:fldCharType="end"/>
+            </w:r>
+          </w:hyperlink>
+        </w:p>
+        <w:p>
+          <w:pPr>
+            <w:pStyle w:val="TDC2"/>
+            <w:tabs>
+              <w:tab w:val="right" w:leader="dot" w:pos="9019"/>
+            </w:tabs>
+            <w:rPr>
+              <w:rFonts w:asciiTheme="minorHAnsi" w:eastAsiaTheme="minorEastAsia" w:hAnsiTheme="minorHAnsi" w:cstheme="minorBidi"/>
+              <w:noProof/>
+              <w:lang w:val="es-AR"/>
+            </w:rPr>
+          </w:pPr>
+          <w:hyperlink w:anchor="_Toc202719826" w:history="1">
+            <w:r>
+              <w:rPr>
+                <w:rStyle w:val="Hipervnculo"/>
+                <w:noProof/>
+              </w:rPr>
+              <w:t>Modelo Comercial</w:t>
+            </w:r>
+            <w:r>
+              <w:rPr>
+                <w:noProof/>
+                <w:webHidden/>
+              </w:rPr>
+              <w:tab/>
+            </w:r>
+            <w:r>
+              <w:rPr>
+                <w:noProof/>
+                <w:webHidden/>
+              </w:rPr>
+              <w:fldChar w:fldCharType="begin"/>
+            </w:r>
+            <w:r>
+              <w:rPr>
+                <w:noProof/>
+                <w:webHidden/>
+              </w:rPr>
+              <w:instrText xml:space="preserve"> PAGEREF _Toc202719826 \h </w:instrText>
             </w:r>
             <w:r>
               <w:rPr>
@@ -423,7 +554,7 @@
               <w:lang w:val="es-AR"/>
             </w:rPr>
           </w:pPr>
-          <w:hyperlink w:anchor="_Toc202611536" w:history="1">
+          <w:hyperlink w:anchor="_Toc202719827" w:history="1">
             <w:r>
               <w:rPr>
                 <w:rStyle w:val="Hipervnculo"/>
@@ -450,7 +581,7 @@
                 <w:noProof/>
                 <w:webHidden/>
               </w:rPr>
-              <w:instrText xml:space="preserve"> PAGEREF _Toc202611536 \h </w:instrText>
+              <w:instrText xml:space="preserve"> PAGEREF _Toc202719827 \h </w:instrText>
             </w:r>
             <w:r>
               <w:rPr>
@@ -471,6 +602,216 @@
                 <w:webHidden/>
               </w:rPr>
               <w:t>4</w:t>
+            </w:r>
+            <w:r>
+              <w:rPr>
+                <w:noProof/>
+                <w:webHidden/>
+              </w:rPr>
+              <w:fldChar w:fldCharType="end"/>
+            </w:r>
+          </w:hyperlink>
+        </w:p>
+        <w:p>
+          <w:pPr>
+            <w:pStyle w:val="TDC2"/>
+            <w:tabs>
+              <w:tab w:val="right" w:leader="dot" w:pos="9019"/>
+            </w:tabs>
+            <w:rPr>
+              <w:rFonts w:asciiTheme="minorHAnsi" w:eastAsiaTheme="minorEastAsia" w:hAnsiTheme="minorHAnsi" w:cstheme="minorBidi"/>
+              <w:noProof/>
+              <w:lang w:val="es-AR"/>
+            </w:rPr>
+          </w:pPr>
+          <w:hyperlink w:anchor="_Toc202719828" w:history="1">
+            <w:r>
+              <w:rPr>
+                <w:rStyle w:val="Hipervnculo"/>
+                <w:noProof/>
+              </w:rPr>
+              <w:t>Que se busca controlar</w:t>
+            </w:r>
+            <w:r>
+              <w:rPr>
+                <w:noProof/>
+                <w:webHidden/>
+              </w:rPr>
+              <w:tab/>
+            </w:r>
+            <w:r>
+              <w:rPr>
+                <w:noProof/>
+                <w:webHidden/>
+              </w:rPr>
+              <w:fldChar w:fldCharType="begin"/>
+            </w:r>
+            <w:r>
+              <w:rPr>
+                <w:noProof/>
+                <w:webHidden/>
+              </w:rPr>
+              <w:instrText xml:space="preserve"> PAGEREF _Toc202719828 \h </w:instrText>
+            </w:r>
+            <w:r>
+              <w:rPr>
+                <w:noProof/>
+                <w:webHidden/>
+              </w:rPr>
+            </w:r>
+            <w:r>
+              <w:rPr>
+                <w:noProof/>
+                <w:webHidden/>
+              </w:rPr>
+              <w:fldChar w:fldCharType="separate"/>
+            </w:r>
+            <w:r>
+              <w:rPr>
+                <w:noProof/>
+                <w:webHidden/>
+              </w:rPr>
+              <w:t>5</w:t>
+            </w:r>
+            <w:r>
+              <w:rPr>
+                <w:noProof/>
+                <w:webHidden/>
+              </w:rPr>
+              <w:fldChar w:fldCharType="end"/>
+            </w:r>
+          </w:hyperlink>
+        </w:p>
+        <w:p>
+          <w:pPr>
+            <w:pStyle w:val="TDC2"/>
+            <w:tabs>
+              <w:tab w:val="right" w:leader="dot" w:pos="9019"/>
+            </w:tabs>
+            <w:rPr>
+              <w:rFonts w:asciiTheme="minorHAnsi" w:eastAsiaTheme="minorEastAsia" w:hAnsiTheme="minorHAnsi" w:cstheme="minorBidi"/>
+              <w:noProof/>
+              <w:lang w:val="es-AR"/>
+            </w:rPr>
+          </w:pPr>
+          <w:hyperlink w:anchor="_Toc202719829" w:history="1">
+            <w:r>
+              <w:rPr>
+                <w:rStyle w:val="Hipervnculo"/>
+                <w:noProof/>
+              </w:rPr>
+              <w:t>Acción de control</w:t>
+            </w:r>
+            <w:r>
+              <w:rPr>
+                <w:noProof/>
+                <w:webHidden/>
+              </w:rPr>
+              <w:tab/>
+            </w:r>
+            <w:r>
+              <w:rPr>
+                <w:noProof/>
+                <w:webHidden/>
+              </w:rPr>
+              <w:fldChar w:fldCharType="begin"/>
+            </w:r>
+            <w:r>
+              <w:rPr>
+                <w:noProof/>
+                <w:webHidden/>
+              </w:rPr>
+              <w:instrText xml:space="preserve"> PAGEREF _Toc202719829 \h </w:instrText>
+            </w:r>
+            <w:r>
+              <w:rPr>
+                <w:noProof/>
+                <w:webHidden/>
+              </w:rPr>
+            </w:r>
+            <w:r>
+              <w:rPr>
+                <w:noProof/>
+                <w:webHidden/>
+              </w:rPr>
+              <w:fldChar w:fldCharType="separate"/>
+            </w:r>
+            <w:r>
+              <w:rPr>
+                <w:noProof/>
+                <w:webHidden/>
+              </w:rPr>
+              <w:t>5</w:t>
+            </w:r>
+            <w:r>
+              <w:rPr>
+                <w:noProof/>
+                <w:webHidden/>
+              </w:rPr>
+              <w:fldChar w:fldCharType="end"/>
+            </w:r>
+          </w:hyperlink>
+        </w:p>
+        <w:p>
+          <w:pPr>
+            <w:pStyle w:val="TDC2"/>
+            <w:tabs>
+              <w:tab w:val="right" w:leader="dot" w:pos="9019"/>
+            </w:tabs>
+            <w:rPr>
+              <w:rFonts w:asciiTheme="minorHAnsi" w:eastAsiaTheme="minorEastAsia" w:hAnsiTheme="minorHAnsi" w:cstheme="minorBidi"/>
+              <w:noProof/>
+              <w:lang w:val="es-AR"/>
+            </w:rPr>
+          </w:pPr>
+          <w:hyperlink w:anchor="_Toc202719830" w:history="1">
+            <w:r>
+              <w:rPr>
+                <w:rStyle w:val="Hipervnculo"/>
+                <w:noProof/>
+              </w:rPr>
+              <w:t>Variables</w:t>
+            </w:r>
+            <w:r>
+              <w:rPr>
+                <w:noProof/>
+                <w:webHidden/>
+              </w:rPr>
+              <w:tab/>
+            </w:r>
+            <w:r>
+              <w:rPr>
+                <w:noProof/>
+                <w:webHidden/>
+              </w:rPr>
+              <w:fldChar w:fldCharType="begin"/>
+            </w:r>
+            <w:r>
+              <w:rPr>
+                <w:noProof/>
+                <w:webHidden/>
+              </w:rPr>
+              <w:instrText xml:space="preserve"> PAGEREF _Toc202719830 \h </w:instrText>
+            </w:r>
+            <w:r>
+              <w:rPr>
+                <w:noProof/>
+                <w:webHidden/>
+              </w:rPr>
+            </w:r>
+            <w:r>
+              <w:rPr>
+                <w:noProof/>
+                <w:webHidden/>
+              </w:rPr>
+              <w:fldChar w:fldCharType="separate"/>
+            </w:r>
+            <w:r>
+              <w:rPr>
+                <w:noProof/>
+                <w:webHidden/>
+              </w:rPr>
+              <w:t>5</w:t>
             </w:r>
             <w:r>
               <w:rPr>
@@ -493,7 +834,7 @@
               <w:lang w:val="es-AR"/>
             </w:rPr>
           </w:pPr>
-          <w:hyperlink w:anchor="_Toc202611537" w:history="1">
+          <w:hyperlink w:anchor="_Toc202719831" w:history="1">
             <w:r>
               <w:rPr>
                 <w:rStyle w:val="Hipervnculo"/>
@@ -520,7 +861,7 @@
                 <w:noProof/>
                 <w:webHidden/>
               </w:rPr>
-              <w:instrText xml:space="preserve"> PAGEREF _Toc202611537 \h </w:instrText>
+              <w:instrText xml:space="preserve"> PAGEREF _Toc202719831 \h </w:instrText>
             </w:r>
             <w:r>
               <w:rPr>
@@ -540,7 +881,7 @@
                 <w:noProof/>
                 <w:webHidden/>
               </w:rPr>
-              <w:t>4</w:t>
+              <w:t>6</w:t>
             </w:r>
             <w:r>
               <w:rPr>
@@ -563,7 +904,7 @@
               <w:lang w:val="es-AR"/>
             </w:rPr>
           </w:pPr>
-          <w:hyperlink w:anchor="_Toc202611538" w:history="1">
+          <w:hyperlink w:anchor="_Toc202719832" w:history="1">
             <w:r>
               <w:rPr>
                 <w:rStyle w:val="Hipervnculo"/>
@@ -590,7 +931,7 @@
                 <w:noProof/>
                 <w:webHidden/>
               </w:rPr>
-              <w:instrText xml:space="preserve"> PAGEREF _Toc202611538 \h </w:instrText>
+              <w:instrText xml:space="preserve"> PAGEREF _Toc202719832 \h </w:instrText>
             </w:r>
             <w:r>
               <w:rPr>
@@ -610,7 +951,7 @@
                 <w:noProof/>
                 <w:webHidden/>
               </w:rPr>
-              <w:t>4</w:t>
+              <w:t>6</w:t>
             </w:r>
             <w:r>
               <w:rPr>
@@ -633,7 +974,7 @@
               <w:lang w:val="es-AR"/>
             </w:rPr>
           </w:pPr>
-          <w:hyperlink w:anchor="_Toc202611539" w:history="1">
+          <w:hyperlink w:anchor="_Toc202719833" w:history="1">
             <w:r>
               <w:rPr>
                 <w:rStyle w:val="Hipervnculo"/>
@@ -660,7 +1001,7 @@
                 <w:noProof/>
                 <w:webHidden/>
               </w:rPr>
-              <w:instrText xml:space="preserve"> PAGEREF _Toc202611539 \h </w:instrText>
+              <w:instrText xml:space="preserve"> PAGEREF _Toc202719833 \h </w:instrText>
             </w:r>
             <w:r>
               <w:rPr>
@@ -680,7 +1021,7 @@
                 <w:noProof/>
                 <w:webHidden/>
               </w:rPr>
-              <w:t>4</w:t>
+              <w:t>6</w:t>
             </w:r>
             <w:r>
               <w:rPr>
@@ -703,7 +1044,7 @@
               <w:lang w:val="es-AR"/>
             </w:rPr>
           </w:pPr>
-          <w:hyperlink w:anchor="_Toc202611540" w:history="1">
+          <w:hyperlink w:anchor="_Toc202719834" w:history="1">
             <w:r>
               <w:rPr>
                 <w:rStyle w:val="Hipervnculo"/>
@@ -730,7 +1071,7 @@
                 <w:noProof/>
                 <w:webHidden/>
               </w:rPr>
-              <w:instrText xml:space="preserve"> PAGEREF _Toc202611540 \h </w:instrText>
+              <w:instrText xml:space="preserve"> PAGEREF _Toc202719834 \h </w:instrText>
             </w:r>
             <w:r>
               <w:rPr>
@@ -750,7 +1091,7 @@
                 <w:noProof/>
                 <w:webHidden/>
               </w:rPr>
-              <w:t>4</w:t>
+              <w:t>6</w:t>
             </w:r>
             <w:r>
               <w:rPr>
@@ -773,7 +1114,7 @@
               <w:lang w:val="es-AR"/>
             </w:rPr>
           </w:pPr>
-          <w:hyperlink w:anchor="_Toc202611541" w:history="1">
+          <w:hyperlink w:anchor="_Toc202719835" w:history="1">
             <w:r>
               <w:rPr>
                 <w:rStyle w:val="Hipervnculo"/>
@@ -800,7 +1141,7 @@
                 <w:noProof/>
                 <w:webHidden/>
               </w:rPr>
-              <w:instrText xml:space="preserve"> PAGEREF _Toc202611541 \h </w:instrText>
+              <w:instrText xml:space="preserve"> PAGEREF _Toc202719835 \h </w:instrText>
             </w:r>
             <w:r>
               <w:rPr>
@@ -820,7 +1161,7 @@
                 <w:noProof/>
                 <w:webHidden/>
               </w:rPr>
-              <w:t>4</w:t>
+              <w:t>6</w:t>
             </w:r>
             <w:r>
               <w:rPr>
@@ -843,7 +1184,7 @@
               <w:lang w:val="es-AR"/>
             </w:rPr>
           </w:pPr>
-          <w:hyperlink w:anchor="_Toc202611542" w:history="1">
+          <w:hyperlink w:anchor="_Toc202719836" w:history="1">
             <w:r>
               <w:rPr>
                 <w:rStyle w:val="Hipervnculo"/>
@@ -870,7 +1211,7 @@
                 <w:noProof/>
                 <w:webHidden/>
               </w:rPr>
-              <w:instrText xml:space="preserve"> PAGEREF _Toc202611542 \h </w:instrText>
+              <w:instrText xml:space="preserve"> PAGEREF _Toc202719836 \h </w:instrText>
             </w:r>
             <w:r>
               <w:rPr>
@@ -890,7 +1231,7 @@
                 <w:noProof/>
                 <w:webHidden/>
               </w:rPr>
-              <w:t>4</w:t>
+              <w:t>6</w:t>
             </w:r>
             <w:r>
               <w:rPr>
@@ -923,7 +1264,7 @@
       <w:pPr>
         <w:pStyle w:val="Ttulo1"/>
       </w:pPr>
-      <w:bookmarkStart w:id="0" w:name="_Toc202611535"/>
+      <w:bookmarkStart w:id="0" w:name="_Toc202719824"/>
       <w:r>
         <w:lastRenderedPageBreak/>
         <w:t>Introducción</w:t>
@@ -962,9 +1303,11 @@
       <w:pPr>
         <w:pStyle w:val="Ttulo2"/>
       </w:pPr>
+      <w:bookmarkStart w:id="1" w:name="_Toc202719825"/>
       <w:r>
         <w:t>Objetivos</w:t>
       </w:r>
+      <w:bookmarkEnd w:id="1"/>
     </w:p>
     <w:p>
       <w:pPr>
@@ -1006,22 +1349,19 @@
       <w:pPr>
         <w:pStyle w:val="Ttulo2"/>
       </w:pPr>
+      <w:bookmarkStart w:id="2" w:name="_Toc202719826"/>
       <w:r>
         <w:t>Modelo Comercial</w:t>
       </w:r>
+      <w:bookmarkEnd w:id="2"/>
     </w:p>
     <w:p>
       <w:r>
         <w:t>Para este trabajo utilizaremos de referencia el siguiente modelo comercial para estudiar su comportamiento y características: “</w:t>
       </w:r>
       <w:r>
-        <w:t xml:space="preserve">Horno Whirlpool Empotrable Eléctrico 60 CM </w:t>
-      </w:r>
-      <w:proofErr w:type="spellStart"/>
-      <w:r>
-        <w:t>Inox</w:t>
-      </w:r>
-      <w:proofErr w:type="spellEnd"/>
+        <w:t>Horno Whirlpool Empotrable Eléctrico 60 CM Inox</w:t>
+      </w:r>
       <w:r>
         <w:t xml:space="preserve"> (AKZM656IX)</w:t>
       </w:r>
@@ -1092,23 +1432,7 @@
         </w:numPr>
       </w:pPr>
       <w:r>
-        <w:t>Temperatura mínima: 50 [</w:t>
-      </w:r>
-      <w:proofErr w:type="spellStart"/>
-      <w:r>
-        <w:t>ºC</w:t>
-      </w:r>
-      <w:proofErr w:type="spellEnd"/>
-      <w:r>
-        <w:t>] – Temperatura máxima: 250 [</w:t>
-      </w:r>
-      <w:proofErr w:type="spellStart"/>
-      <w:r>
-        <w:t>ºC</w:t>
-      </w:r>
-      <w:proofErr w:type="spellEnd"/>
-      <w:r>
-        <w:t>]</w:t>
+        <w:t>Temperatura mínima: 50 [ºC] – Temperatura máxima: 250 [ºC]</w:t>
       </w:r>
     </w:p>
     <w:p/>
@@ -1124,7 +1448,6 @@
           <w:szCs w:val="40"/>
         </w:rPr>
       </w:pPr>
-      <w:bookmarkStart w:id="1" w:name="_Toc202611536"/>
       <w:r>
         <w:br w:type="page"/>
       </w:r>
@@ -1133,11 +1456,12 @@
       <w:pPr>
         <w:pStyle w:val="Ttulo1"/>
       </w:pPr>
+      <w:bookmarkStart w:id="3" w:name="_Toc202719827"/>
       <w:r>
         <w:lastRenderedPageBreak/>
         <w:t>Definición del problema</w:t>
       </w:r>
-      <w:bookmarkEnd w:id="1"/>
+      <w:bookmarkEnd w:id="3"/>
     </w:p>
     <w:p>
       <w:pPr>
@@ -1429,6 +1753,16 @@
       </w:r>
     </w:p>
     <w:p>
+      <w:pPr>
+        <w:pStyle w:val="Ttulo2"/>
+      </w:pPr>
+      <w:bookmarkStart w:id="4" w:name="_Toc202719828"/>
+      <w:r>
+        <w:t>Que se busca controlar</w:t>
+      </w:r>
+      <w:bookmarkEnd w:id="4"/>
+    </w:p>
+    <w:p>
       <w:r>
         <w:t xml:space="preserve">El </w:t>
       </w:r>
@@ -1464,27 +1798,30 @@
         <w:t>LM35</w:t>
       </w:r>
       <w:r>
-        <w:t xml:space="preserve"> el cual es un sensor de temperatura lineal con salida equivalente a 10[</w:t>
-      </w:r>
-      <w:proofErr w:type="spellStart"/>
-      <w:r>
-        <w:t>mV</w:t>
-      </w:r>
-      <w:proofErr w:type="spellEnd"/>
+        <w:t xml:space="preserve"> el cual es un sensor de temperatura lineal con salida equivalente a 10[mV</w:t>
+      </w:r>
       <w:r>
         <w:t>/</w:t>
       </w:r>
-      <w:proofErr w:type="spellStart"/>
       <w:r>
         <w:t>ºC</w:t>
       </w:r>
-      <w:proofErr w:type="spellEnd"/>
       <w:r>
         <w:t>]</w:t>
       </w:r>
       <w:r>
         <w:t xml:space="preserve"> (falta explicar el acondicionador de señal). </w:t>
       </w:r>
+    </w:p>
+    <w:p>
+      <w:pPr>
+        <w:pStyle w:val="Ttulo2"/>
+      </w:pPr>
+      <w:bookmarkStart w:id="5" w:name="_Toc202719829"/>
+      <w:r>
+        <w:t>Acción de control</w:t>
+      </w:r>
+      <w:bookmarkEnd w:id="5"/>
     </w:p>
     <w:p>
       <w:r>
@@ -1501,6 +1838,1104 @@
         <w:t xml:space="preserve"> que gobierna el encendido y apagado de la resistencia calefactora del horno. El sistema de control evalúa la diferencia entre la temperatura medida y la temperatura de referencia, y determina si la resistencia debe activarse.</w:t>
       </w:r>
     </w:p>
+    <w:p/>
+    <w:p/>
+    <w:p>
+      <w:pPr>
+        <w:pStyle w:val="Ttulo2"/>
+      </w:pPr>
+      <w:bookmarkStart w:id="6" w:name="_Toc202719830"/>
+      <w:r>
+        <w:lastRenderedPageBreak/>
+        <w:t>Variables</w:t>
+      </w:r>
+      <w:bookmarkEnd w:id="6"/>
+    </w:p>
+    <w:tbl>
+      <w:tblPr>
+        <w:tblStyle w:val="Tablaconcuadrcula"/>
+        <w:tblW w:w="0" w:type="auto"/>
+        <w:tblLook w:val="04A0" w:firstRow="1" w:lastRow="0" w:firstColumn="1" w:lastColumn="0" w:noHBand="0" w:noVBand="1"/>
+      </w:tblPr>
+      <w:tblGrid>
+        <w:gridCol w:w="2820"/>
+        <w:gridCol w:w="1084"/>
+        <w:gridCol w:w="962"/>
+        <w:gridCol w:w="4153"/>
+      </w:tblGrid>
+      <w:tr>
+        <w:tc>
+          <w:tcPr>
+            <w:tcW w:w="0" w:type="auto"/>
+            <w:gridSpan w:val="4"/>
+            <w:shd w:val="clear" w:color="auto" w:fill="92D050"/>
+            <w:vAlign w:val="center"/>
+          </w:tcPr>
+          <w:p>
+            <w:pPr>
+              <w:jc w:val="center"/>
+              <w:rPr>
+                <w:b/>
+                <w:bCs/>
+              </w:rPr>
+            </w:pPr>
+            <w:r>
+              <w:rPr>
+                <w:b/>
+                <w:bCs/>
+              </w:rPr>
+              <w:t>Variables de entrada</w:t>
+            </w:r>
+          </w:p>
+        </w:tc>
+      </w:tr>
+      <w:tr>
+        <w:tc>
+          <w:tcPr>
+            <w:tcW w:w="0" w:type="auto"/>
+            <w:shd w:val="clear" w:color="auto" w:fill="92D050"/>
+            <w:vAlign w:val="center"/>
+          </w:tcPr>
+          <w:p>
+            <w:pPr>
+              <w:jc w:val="center"/>
+              <w:rPr>
+                <w:b/>
+                <w:bCs/>
+              </w:rPr>
+            </w:pPr>
+            <w:r>
+              <w:rPr>
+                <w:b/>
+                <w:bCs/>
+              </w:rPr>
+              <w:t>Variable</w:t>
+            </w:r>
+          </w:p>
+        </w:tc>
+        <w:tc>
+          <w:tcPr>
+            <w:tcW w:w="0" w:type="auto"/>
+            <w:shd w:val="clear" w:color="auto" w:fill="92D050"/>
+            <w:vAlign w:val="center"/>
+          </w:tcPr>
+          <w:p>
+            <w:pPr>
+              <w:jc w:val="center"/>
+              <w:rPr>
+                <w:b/>
+                <w:bCs/>
+              </w:rPr>
+            </w:pPr>
+            <w:r>
+              <w:rPr>
+                <w:b/>
+                <w:bCs/>
+              </w:rPr>
+              <w:t>Símbolo</w:t>
+            </w:r>
+          </w:p>
+        </w:tc>
+        <w:tc>
+          <w:tcPr>
+            <w:tcW w:w="0" w:type="auto"/>
+            <w:shd w:val="clear" w:color="auto" w:fill="92D050"/>
+            <w:vAlign w:val="center"/>
+          </w:tcPr>
+          <w:p>
+            <w:pPr>
+              <w:jc w:val="center"/>
+              <w:rPr>
+                <w:b/>
+                <w:bCs/>
+              </w:rPr>
+            </w:pPr>
+            <w:r>
+              <w:rPr>
+                <w:b/>
+                <w:bCs/>
+              </w:rPr>
+              <w:t>Unidad</w:t>
+            </w:r>
+          </w:p>
+        </w:tc>
+        <w:tc>
+          <w:tcPr>
+            <w:tcW w:w="0" w:type="auto"/>
+            <w:shd w:val="clear" w:color="auto" w:fill="92D050"/>
+            <w:vAlign w:val="center"/>
+          </w:tcPr>
+          <w:p>
+            <w:pPr>
+              <w:jc w:val="center"/>
+              <w:rPr>
+                <w:b/>
+                <w:bCs/>
+              </w:rPr>
+            </w:pPr>
+            <w:r>
+              <w:rPr>
+                <w:b/>
+                <w:bCs/>
+              </w:rPr>
+              <w:t>Descripción</w:t>
+            </w:r>
+          </w:p>
+        </w:tc>
+      </w:tr>
+      <w:tr>
+        <w:tc>
+          <w:tcPr>
+            <w:tcW w:w="0" w:type="auto"/>
+            <w:vAlign w:val="center"/>
+          </w:tcPr>
+          <w:p>
+            <w:pPr>
+              <w:jc w:val="center"/>
+            </w:pPr>
+            <w:r>
+              <w:t>Potencia aplicada a la resistencia</w:t>
+            </w:r>
+          </w:p>
+        </w:tc>
+        <w:tc>
+          <w:tcPr>
+            <w:tcW w:w="0" w:type="auto"/>
+            <w:vAlign w:val="center"/>
+          </w:tcPr>
+          <w:p>
+            <w:pPr>
+              <w:jc w:val="center"/>
+            </w:pPr>
+            <m:oMathPara>
+              <m:oMath>
+                <m:sSub>
+                  <m:sSubPr>
+                    <m:ctrlPr>
+                      <w:rPr>
+                        <w:rFonts w:ascii="Cambria Math" w:hAnsi="Cambria Math"/>
+                        <w:i/>
+                      </w:rPr>
+                    </m:ctrlPr>
+                  </m:sSubPr>
+                  <m:e>
+                    <m:r>
+                      <w:rPr>
+                        <w:rFonts w:ascii="Cambria Math" w:hAnsi="Cambria Math"/>
+                      </w:rPr>
+                      <m:t>P</m:t>
+                    </m:r>
+                  </m:e>
+                  <m:sub>
+                    <m:r>
+                      <w:rPr>
+                        <w:rFonts w:ascii="Cambria Math" w:hAnsi="Cambria Math"/>
+                      </w:rPr>
+                      <m:t>r</m:t>
+                    </m:r>
+                  </m:sub>
+                </m:sSub>
+              </m:oMath>
+            </m:oMathPara>
+          </w:p>
+        </w:tc>
+        <w:tc>
+          <w:tcPr>
+            <w:tcW w:w="0" w:type="auto"/>
+            <w:vAlign w:val="center"/>
+          </w:tcPr>
+          <w:p>
+            <w:pPr>
+              <w:jc w:val="center"/>
+            </w:pPr>
+            <w:r>
+              <w:t>[W]</w:t>
+            </w:r>
+          </w:p>
+        </w:tc>
+        <w:tc>
+          <w:tcPr>
+            <w:tcW w:w="0" w:type="auto"/>
+            <w:vAlign w:val="center"/>
+          </w:tcPr>
+          <w:p>
+            <w:pPr>
+              <w:jc w:val="center"/>
+            </w:pPr>
+            <w:r>
+              <w:t>Energía</w:t>
+            </w:r>
+            <w:r>
+              <w:t xml:space="preserve"> entregada al horno para generar calor</w:t>
+            </w:r>
+          </w:p>
+        </w:tc>
+      </w:tr>
+      <w:tr>
+        <w:tc>
+          <w:tcPr>
+            <w:tcW w:w="0" w:type="auto"/>
+            <w:vAlign w:val="center"/>
+          </w:tcPr>
+          <w:p>
+            <w:pPr>
+              <w:jc w:val="center"/>
+            </w:pPr>
+            <w:r>
+              <w:t>Tensión de alimentación</w:t>
+            </w:r>
+          </w:p>
+        </w:tc>
+        <w:tc>
+          <w:tcPr>
+            <w:tcW w:w="0" w:type="auto"/>
+            <w:vAlign w:val="center"/>
+          </w:tcPr>
+          <w:p>
+            <w:pPr>
+              <w:jc w:val="center"/>
+            </w:pPr>
+            <m:oMathPara>
+              <m:oMath>
+                <m:sSub>
+                  <m:sSubPr>
+                    <m:ctrlPr>
+                      <w:rPr>
+                        <w:rFonts w:ascii="Cambria Math" w:hAnsi="Cambria Math"/>
+                        <w:i/>
+                      </w:rPr>
+                    </m:ctrlPr>
+                  </m:sSubPr>
+                  <m:e>
+                    <m:r>
+                      <w:rPr>
+                        <w:rFonts w:ascii="Cambria Math" w:hAnsi="Cambria Math"/>
+                      </w:rPr>
+                      <m:t>V</m:t>
+                    </m:r>
+                  </m:e>
+                  <m:sub>
+                    <m:r>
+                      <w:rPr>
+                        <w:rFonts w:ascii="Cambria Math" w:hAnsi="Cambria Math"/>
+                      </w:rPr>
+                      <m:t>cc</m:t>
+                    </m:r>
+                  </m:sub>
+                </m:sSub>
+              </m:oMath>
+            </m:oMathPara>
+          </w:p>
+        </w:tc>
+        <w:tc>
+          <w:tcPr>
+            <w:tcW w:w="0" w:type="auto"/>
+            <w:vAlign w:val="center"/>
+          </w:tcPr>
+          <w:p>
+            <w:pPr>
+              <w:jc w:val="center"/>
+            </w:pPr>
+            <w:r>
+              <w:t>[</w:t>
+            </w:r>
+            <w:r>
+              <w:t>V</w:t>
+            </w:r>
+            <w:r>
+              <w:t>]</w:t>
+            </w:r>
+          </w:p>
+        </w:tc>
+        <w:tc>
+          <w:tcPr>
+            <w:tcW w:w="0" w:type="auto"/>
+            <w:vAlign w:val="center"/>
+          </w:tcPr>
+          <w:p>
+            <w:pPr>
+              <w:jc w:val="center"/>
+            </w:pPr>
+            <w:r>
+              <w:t>Tensión</w:t>
+            </w:r>
+            <w:r>
+              <w:t xml:space="preserve"> que activa la resistencia</w:t>
+            </w:r>
+          </w:p>
+        </w:tc>
+      </w:tr>
+      <w:tr>
+        <w:tc>
+          <w:tcPr>
+            <w:tcW w:w="0" w:type="auto"/>
+            <w:vAlign w:val="center"/>
+          </w:tcPr>
+          <w:p>
+            <w:pPr>
+              <w:jc w:val="center"/>
+            </w:pPr>
+            <w:r>
+              <w:t>Señal de referencia de temperatura</w:t>
+            </w:r>
+          </w:p>
+        </w:tc>
+        <w:tc>
+          <w:tcPr>
+            <w:tcW w:w="0" w:type="auto"/>
+            <w:vAlign w:val="center"/>
+          </w:tcPr>
+          <w:p>
+            <w:pPr>
+              <w:jc w:val="center"/>
+            </w:pPr>
+            <m:oMathPara>
+              <m:oMath>
+                <m:sSub>
+                  <m:sSubPr>
+                    <m:ctrlPr>
+                      <w:rPr>
+                        <w:rFonts w:ascii="Cambria Math" w:hAnsi="Cambria Math"/>
+                        <w:i/>
+                      </w:rPr>
+                    </m:ctrlPr>
+                  </m:sSubPr>
+                  <m:e>
+                    <m:r>
+                      <w:rPr>
+                        <w:rFonts w:ascii="Cambria Math" w:hAnsi="Cambria Math"/>
+                      </w:rPr>
+                      <m:t>T</m:t>
+                    </m:r>
+                  </m:e>
+                  <m:sub>
+                    <m:r>
+                      <w:rPr>
+                        <w:rFonts w:ascii="Cambria Math" w:hAnsi="Cambria Math"/>
+                      </w:rPr>
+                      <m:t>ref</m:t>
+                    </m:r>
+                  </m:sub>
+                </m:sSub>
+              </m:oMath>
+            </m:oMathPara>
+          </w:p>
+        </w:tc>
+        <w:tc>
+          <w:tcPr>
+            <w:tcW w:w="0" w:type="auto"/>
+            <w:vAlign w:val="center"/>
+          </w:tcPr>
+          <w:p>
+            <w:pPr>
+              <w:jc w:val="center"/>
+            </w:pPr>
+            <w:r>
+              <w:t>[</w:t>
+            </w:r>
+            <w:r>
+              <w:t>ºC</w:t>
+            </w:r>
+            <w:r>
+              <w:t>]</w:t>
+            </w:r>
+          </w:p>
+        </w:tc>
+        <w:tc>
+          <w:tcPr>
+            <w:tcW w:w="0" w:type="auto"/>
+            <w:vAlign w:val="center"/>
+          </w:tcPr>
+          <w:p>
+            <w:pPr>
+              <w:jc w:val="center"/>
+            </w:pPr>
+            <w:r>
+              <w:t>Temperatura deseada del horno</w:t>
+            </w:r>
+          </w:p>
+        </w:tc>
+      </w:tr>
+      <w:tr>
+        <w:tc>
+          <w:tcPr>
+            <w:tcW w:w="0" w:type="auto"/>
+            <w:gridSpan w:val="4"/>
+            <w:shd w:val="clear" w:color="auto" w:fill="00B0F0"/>
+            <w:vAlign w:val="center"/>
+          </w:tcPr>
+          <w:p>
+            <w:pPr>
+              <w:jc w:val="center"/>
+              <w:rPr>
+                <w:b/>
+                <w:bCs/>
+              </w:rPr>
+            </w:pPr>
+            <w:r>
+              <w:rPr>
+                <w:b/>
+                <w:bCs/>
+              </w:rPr>
+              <w:t>Variables de salida</w:t>
+            </w:r>
+          </w:p>
+        </w:tc>
+      </w:tr>
+      <w:tr>
+        <w:tc>
+          <w:tcPr>
+            <w:tcW w:w="0" w:type="auto"/>
+            <w:shd w:val="clear" w:color="auto" w:fill="00B0F0"/>
+            <w:vAlign w:val="center"/>
+          </w:tcPr>
+          <w:p>
+            <w:pPr>
+              <w:jc w:val="center"/>
+              <w:rPr>
+                <w:b/>
+                <w:bCs/>
+              </w:rPr>
+            </w:pPr>
+            <w:r>
+              <w:rPr>
+                <w:b/>
+                <w:bCs/>
+              </w:rPr>
+              <w:t>Variable</w:t>
+            </w:r>
+          </w:p>
+        </w:tc>
+        <w:tc>
+          <w:tcPr>
+            <w:tcW w:w="0" w:type="auto"/>
+            <w:shd w:val="clear" w:color="auto" w:fill="00B0F0"/>
+            <w:vAlign w:val="center"/>
+          </w:tcPr>
+          <w:p>
+            <w:pPr>
+              <w:jc w:val="center"/>
+              <w:rPr>
+                <w:b/>
+                <w:bCs/>
+              </w:rPr>
+            </w:pPr>
+            <w:r>
+              <w:rPr>
+                <w:b/>
+                <w:bCs/>
+              </w:rPr>
+              <w:t>Símbolo</w:t>
+            </w:r>
+          </w:p>
+        </w:tc>
+        <w:tc>
+          <w:tcPr>
+            <w:tcW w:w="0" w:type="auto"/>
+            <w:shd w:val="clear" w:color="auto" w:fill="00B0F0"/>
+            <w:vAlign w:val="center"/>
+          </w:tcPr>
+          <w:p>
+            <w:pPr>
+              <w:jc w:val="center"/>
+              <w:rPr>
+                <w:b/>
+                <w:bCs/>
+              </w:rPr>
+            </w:pPr>
+            <w:r>
+              <w:rPr>
+                <w:b/>
+                <w:bCs/>
+              </w:rPr>
+              <w:t>Unidad</w:t>
+            </w:r>
+          </w:p>
+        </w:tc>
+        <w:tc>
+          <w:tcPr>
+            <w:tcW w:w="0" w:type="auto"/>
+            <w:shd w:val="clear" w:color="auto" w:fill="00B0F0"/>
+            <w:vAlign w:val="center"/>
+          </w:tcPr>
+          <w:p>
+            <w:pPr>
+              <w:jc w:val="center"/>
+              <w:rPr>
+                <w:b/>
+                <w:bCs/>
+              </w:rPr>
+            </w:pPr>
+            <w:r>
+              <w:rPr>
+                <w:b/>
+                <w:bCs/>
+              </w:rPr>
+              <w:t>Descripción</w:t>
+            </w:r>
+          </w:p>
+        </w:tc>
+      </w:tr>
+      <w:tr>
+        <w:tc>
+          <w:tcPr>
+            <w:tcW w:w="0" w:type="auto"/>
+            <w:vAlign w:val="center"/>
+          </w:tcPr>
+          <w:p>
+            <w:pPr>
+              <w:jc w:val="center"/>
+            </w:pPr>
+            <w:r>
+              <w:t>Temperatura interna del horno</w:t>
+            </w:r>
+          </w:p>
+        </w:tc>
+        <w:tc>
+          <w:tcPr>
+            <w:tcW w:w="0" w:type="auto"/>
+            <w:vAlign w:val="center"/>
+          </w:tcPr>
+          <w:p>
+            <w:pPr>
+              <w:jc w:val="center"/>
+            </w:pPr>
+            <m:oMathPara>
+              <m:oMath>
+                <m:r>
+                  <w:rPr>
+                    <w:rFonts w:ascii="Cambria Math" w:hAnsi="Cambria Math"/>
+                  </w:rPr>
+                  <m:t>T(t)</m:t>
+                </m:r>
+              </m:oMath>
+            </m:oMathPara>
+          </w:p>
+        </w:tc>
+        <w:tc>
+          <w:tcPr>
+            <w:tcW w:w="0" w:type="auto"/>
+            <w:vAlign w:val="center"/>
+          </w:tcPr>
+          <w:p>
+            <w:pPr>
+              <w:jc w:val="center"/>
+            </w:pPr>
+            <w:r>
+              <w:t>[ºC]</w:t>
+            </w:r>
+          </w:p>
+        </w:tc>
+        <w:tc>
+          <w:tcPr>
+            <w:tcW w:w="0" w:type="auto"/>
+            <w:vAlign w:val="center"/>
+          </w:tcPr>
+          <w:p>
+            <w:pPr>
+              <w:jc w:val="center"/>
+            </w:pPr>
+            <w:r>
+              <w:t>Variable controlada, salida del sistema</w:t>
+            </w:r>
+          </w:p>
+        </w:tc>
+      </w:tr>
+      <w:tr>
+        <w:tc>
+          <w:tcPr>
+            <w:tcW w:w="0" w:type="auto"/>
+            <w:vAlign w:val="center"/>
+          </w:tcPr>
+          <w:p>
+            <w:pPr>
+              <w:jc w:val="center"/>
+            </w:pPr>
+            <w:r>
+              <w:t>Señal del sensor</w:t>
+            </w:r>
+          </w:p>
+        </w:tc>
+        <w:tc>
+          <w:tcPr>
+            <w:tcW w:w="0" w:type="auto"/>
+            <w:vAlign w:val="center"/>
+          </w:tcPr>
+          <w:p>
+            <w:pPr>
+              <w:jc w:val="center"/>
+            </w:pPr>
+            <m:oMathPara>
+              <m:oMath>
+                <m:sSub>
+                  <m:sSubPr>
+                    <m:ctrlPr>
+                      <w:rPr>
+                        <w:rFonts w:ascii="Cambria Math" w:hAnsi="Cambria Math"/>
+                        <w:i/>
+                      </w:rPr>
+                    </m:ctrlPr>
+                  </m:sSubPr>
+                  <m:e>
+                    <m:r>
+                      <w:rPr>
+                        <w:rFonts w:ascii="Cambria Math" w:hAnsi="Cambria Math"/>
+                      </w:rPr>
+                      <m:t>V</m:t>
+                    </m:r>
+                  </m:e>
+                  <m:sub>
+                    <m:r>
+                      <w:rPr>
+                        <w:rFonts w:ascii="Cambria Math" w:hAnsi="Cambria Math"/>
+                      </w:rPr>
+                      <m:t>sensor</m:t>
+                    </m:r>
+                  </m:sub>
+                </m:sSub>
+              </m:oMath>
+            </m:oMathPara>
+          </w:p>
+        </w:tc>
+        <w:tc>
+          <w:tcPr>
+            <w:tcW w:w="0" w:type="auto"/>
+            <w:vAlign w:val="center"/>
+          </w:tcPr>
+          <w:p>
+            <w:pPr>
+              <w:jc w:val="center"/>
+            </w:pPr>
+            <w:r>
+              <w:t>[V]</w:t>
+            </w:r>
+          </w:p>
+        </w:tc>
+        <w:tc>
+          <w:tcPr>
+            <w:tcW w:w="0" w:type="auto"/>
+            <w:vAlign w:val="center"/>
+          </w:tcPr>
+          <w:p>
+            <w:pPr>
+              <w:jc w:val="center"/>
+            </w:pPr>
+            <w:r>
+              <w:t xml:space="preserve">Señal </w:t>
+            </w:r>
+            <w:r>
+              <w:t>analógica</w:t>
+            </w:r>
+            <w:r>
+              <w:t xml:space="preserve"> proporcional a la temperatura (10 mV/ºC)</w:t>
+            </w:r>
+          </w:p>
+        </w:tc>
+      </w:tr>
+      <w:tr>
+        <w:tc>
+          <w:tcPr>
+            <w:tcW w:w="0" w:type="auto"/>
+            <w:gridSpan w:val="4"/>
+            <w:shd w:val="clear" w:color="auto" w:fill="FFFF00"/>
+            <w:vAlign w:val="center"/>
+          </w:tcPr>
+          <w:p>
+            <w:pPr>
+              <w:jc w:val="center"/>
+              <w:rPr>
+                <w:b/>
+                <w:bCs/>
+              </w:rPr>
+            </w:pPr>
+            <w:r>
+              <w:rPr>
+                <w:b/>
+                <w:bCs/>
+              </w:rPr>
+              <w:t>Parámetros del Sistema</w:t>
+            </w:r>
+          </w:p>
+        </w:tc>
+      </w:tr>
+      <w:tr>
+        <w:tc>
+          <w:tcPr>
+            <w:tcW w:w="0" w:type="auto"/>
+            <w:shd w:val="clear" w:color="auto" w:fill="FFFF00"/>
+            <w:vAlign w:val="center"/>
+          </w:tcPr>
+          <w:p>
+            <w:pPr>
+              <w:jc w:val="center"/>
+              <w:rPr>
+                <w:b/>
+                <w:bCs/>
+              </w:rPr>
+            </w:pPr>
+            <w:r>
+              <w:rPr>
+                <w:b/>
+                <w:bCs/>
+              </w:rPr>
+              <w:t>Parámetro</w:t>
+            </w:r>
+          </w:p>
+        </w:tc>
+        <w:tc>
+          <w:tcPr>
+            <w:tcW w:w="0" w:type="auto"/>
+            <w:shd w:val="clear" w:color="auto" w:fill="FFFF00"/>
+            <w:vAlign w:val="center"/>
+          </w:tcPr>
+          <w:p>
+            <w:pPr>
+              <w:jc w:val="center"/>
+              <w:rPr>
+                <w:b/>
+                <w:bCs/>
+              </w:rPr>
+            </w:pPr>
+            <w:r>
+              <w:rPr>
+                <w:b/>
+                <w:bCs/>
+              </w:rPr>
+              <w:t>Símbolo</w:t>
+            </w:r>
+          </w:p>
+        </w:tc>
+        <w:tc>
+          <w:tcPr>
+            <w:tcW w:w="0" w:type="auto"/>
+            <w:shd w:val="clear" w:color="auto" w:fill="FFFF00"/>
+            <w:vAlign w:val="center"/>
+          </w:tcPr>
+          <w:p>
+            <w:pPr>
+              <w:jc w:val="center"/>
+              <w:rPr>
+                <w:b/>
+                <w:bCs/>
+              </w:rPr>
+            </w:pPr>
+            <w:r>
+              <w:rPr>
+                <w:b/>
+                <w:bCs/>
+              </w:rPr>
+              <w:t>Unidad</w:t>
+            </w:r>
+          </w:p>
+        </w:tc>
+        <w:tc>
+          <w:tcPr>
+            <w:tcW w:w="0" w:type="auto"/>
+            <w:shd w:val="clear" w:color="auto" w:fill="FFFF00"/>
+            <w:vAlign w:val="center"/>
+          </w:tcPr>
+          <w:p>
+            <w:pPr>
+              <w:jc w:val="center"/>
+              <w:rPr>
+                <w:b/>
+                <w:bCs/>
+              </w:rPr>
+            </w:pPr>
+            <w:r>
+              <w:rPr>
+                <w:b/>
+                <w:bCs/>
+              </w:rPr>
+              <w:t>Descripción</w:t>
+            </w:r>
+          </w:p>
+        </w:tc>
+      </w:tr>
+      <w:tr>
+        <w:tc>
+          <w:tcPr>
+            <w:tcW w:w="0" w:type="auto"/>
+            <w:vAlign w:val="center"/>
+          </w:tcPr>
+          <w:p>
+            <w:pPr>
+              <w:jc w:val="center"/>
+            </w:pPr>
+            <w:r>
+              <w:t xml:space="preserve">Capacidad </w:t>
+            </w:r>
+            <w:r>
+              <w:t>térmica</w:t>
+            </w:r>
+            <w:r>
+              <w:t xml:space="preserve"> del horno</w:t>
+            </w:r>
+          </w:p>
+        </w:tc>
+        <w:tc>
+          <w:tcPr>
+            <w:tcW w:w="0" w:type="auto"/>
+            <w:vAlign w:val="center"/>
+          </w:tcPr>
+          <w:p>
+            <w:pPr>
+              <w:jc w:val="center"/>
+            </w:pPr>
+            <w:r>
+              <w:t>C</w:t>
+            </w:r>
+          </w:p>
+        </w:tc>
+        <w:tc>
+          <w:tcPr>
+            <w:tcW w:w="0" w:type="auto"/>
+            <w:vAlign w:val="center"/>
+          </w:tcPr>
+          <w:p>
+            <w:pPr>
+              <w:jc w:val="center"/>
+            </w:pPr>
+            <w:r>
+              <w:t>[J/ºC]</w:t>
+            </w:r>
+          </w:p>
+        </w:tc>
+        <w:tc>
+          <w:tcPr>
+            <w:tcW w:w="0" w:type="auto"/>
+            <w:vAlign w:val="center"/>
+          </w:tcPr>
+          <w:p>
+            <w:pPr>
+              <w:jc w:val="center"/>
+            </w:pPr>
+            <w:r>
+              <w:t>Energía necesaria para elevar 1ºC la temperatura del aire</w:t>
+            </w:r>
+          </w:p>
+        </w:tc>
+      </w:tr>
+      <w:tr>
+        <w:tc>
+          <w:tcPr>
+            <w:tcW w:w="0" w:type="auto"/>
+            <w:vAlign w:val="center"/>
+          </w:tcPr>
+          <w:p>
+            <w:pPr>
+              <w:jc w:val="center"/>
+            </w:pPr>
+            <w:r>
+              <w:t xml:space="preserve">Resistencia </w:t>
+            </w:r>
+            <w:r>
+              <w:t>térmica</w:t>
+            </w:r>
+          </w:p>
+        </w:tc>
+        <w:tc>
+          <w:tcPr>
+            <w:tcW w:w="0" w:type="auto"/>
+            <w:vAlign w:val="center"/>
+          </w:tcPr>
+          <w:p>
+            <w:pPr>
+              <w:jc w:val="center"/>
+            </w:pPr>
+            <m:oMathPara>
+              <m:oMath>
+                <m:sSub>
+                  <m:sSubPr>
+                    <m:ctrlPr>
+                      <w:rPr>
+                        <w:rFonts w:ascii="Cambria Math" w:hAnsi="Cambria Math"/>
+                        <w:i/>
+                      </w:rPr>
+                    </m:ctrlPr>
+                  </m:sSubPr>
+                  <m:e>
+                    <m:r>
+                      <w:rPr>
+                        <w:rFonts w:ascii="Cambria Math" w:hAnsi="Cambria Math"/>
+                      </w:rPr>
+                      <m:t>R</m:t>
+                    </m:r>
+                  </m:e>
+                  <m:sub>
+                    <m:r>
+                      <w:rPr>
+                        <w:rFonts w:ascii="Cambria Math" w:hAnsi="Cambria Math"/>
+                      </w:rPr>
+                      <m:t>t</m:t>
+                    </m:r>
+                  </m:sub>
+                </m:sSub>
+              </m:oMath>
+            </m:oMathPara>
+          </w:p>
+        </w:tc>
+        <w:tc>
+          <w:tcPr>
+            <w:tcW w:w="0" w:type="auto"/>
+            <w:vAlign w:val="center"/>
+          </w:tcPr>
+          <w:p>
+            <w:pPr>
+              <w:jc w:val="center"/>
+            </w:pPr>
+            <w:r>
+              <w:t>[</w:t>
+            </w:r>
+            <w:r>
+              <w:t>ºC</w:t>
+            </w:r>
+            <w:r>
+              <w:t>/</w:t>
+            </w:r>
+            <w:r>
+              <w:t>W</w:t>
+            </w:r>
+            <w:r>
+              <w:t>]</w:t>
+            </w:r>
+          </w:p>
+        </w:tc>
+        <w:tc>
+          <w:tcPr>
+            <w:tcW w:w="0" w:type="auto"/>
+            <w:vAlign w:val="center"/>
+          </w:tcPr>
+          <w:p>
+            <w:pPr>
+              <w:jc w:val="center"/>
+            </w:pPr>
+            <w:r>
+              <w:t>Oposición al flujo de calor hacia el ambiente</w:t>
+            </w:r>
+          </w:p>
+        </w:tc>
+      </w:tr>
+      <w:tr>
+        <w:tc>
+          <w:tcPr>
+            <w:tcW w:w="0" w:type="auto"/>
+            <w:vAlign w:val="center"/>
+          </w:tcPr>
+          <w:p>
+            <w:pPr>
+              <w:jc w:val="center"/>
+            </w:pPr>
+            <w:r>
+              <w:t>Constante de tiempo</w:t>
+            </w:r>
+          </w:p>
+        </w:tc>
+        <w:tc>
+          <w:tcPr>
+            <w:tcW w:w="0" w:type="auto"/>
+            <w:vAlign w:val="center"/>
+          </w:tcPr>
+          <w:p>
+            <w:pPr>
+              <w:jc w:val="center"/>
+            </w:pPr>
+            <m:oMathPara>
+              <m:oMath>
+                <m:r>
+                  <w:rPr>
+                    <w:rFonts w:ascii="Cambria Math" w:hAnsi="Cambria Math"/>
+                  </w:rPr>
+                  <m:t>τ</m:t>
+                </m:r>
+              </m:oMath>
+            </m:oMathPara>
+          </w:p>
+        </w:tc>
+        <w:tc>
+          <w:tcPr>
+            <w:tcW w:w="0" w:type="auto"/>
+            <w:vAlign w:val="center"/>
+          </w:tcPr>
+          <w:p>
+            <w:pPr>
+              <w:jc w:val="center"/>
+            </w:pPr>
+            <w:r>
+              <w:t>[</w:t>
+            </w:r>
+            <w:r>
+              <w:t>s</w:t>
+            </w:r>
+            <w:r>
+              <w:t>]</w:t>
+            </w:r>
+          </w:p>
+        </w:tc>
+        <w:tc>
+          <w:tcPr>
+            <w:tcW w:w="0" w:type="auto"/>
+            <w:vAlign w:val="center"/>
+          </w:tcPr>
+          <w:p>
+            <w:pPr>
+              <w:jc w:val="center"/>
+            </w:pPr>
+            <w:r>
+              <w:t>Indica cuan rápido responde el horno</w:t>
+            </w:r>
+          </w:p>
+          <w:p>
+            <w:pPr>
+              <w:jc w:val="center"/>
+            </w:pPr>
+            <m:oMathPara>
+              <m:oMath>
+                <m:r>
+                  <w:rPr>
+                    <w:rFonts w:ascii="Cambria Math" w:hAnsi="Cambria Math"/>
+                  </w:rPr>
+                  <m:t>τ=</m:t>
+                </m:r>
+                <m:sSub>
+                  <m:sSubPr>
+                    <m:ctrlPr>
+                      <w:rPr>
+                        <w:rFonts w:ascii="Cambria Math" w:hAnsi="Cambria Math"/>
+                        <w:i/>
+                      </w:rPr>
+                    </m:ctrlPr>
+                  </m:sSubPr>
+                  <m:e>
+                    <m:r>
+                      <w:rPr>
+                        <w:rFonts w:ascii="Cambria Math" w:hAnsi="Cambria Math"/>
+                      </w:rPr>
+                      <m:t>R</m:t>
+                    </m:r>
+                  </m:e>
+                  <m:sub>
+                    <m:r>
+                      <w:rPr>
+                        <w:rFonts w:ascii="Cambria Math" w:hAnsi="Cambria Math"/>
+                      </w:rPr>
+                      <m:t>t</m:t>
+                    </m:r>
+                  </m:sub>
+                </m:sSub>
+                <m:r>
+                  <w:rPr>
+                    <w:rFonts w:ascii="Cambria Math" w:hAnsi="Cambria Math"/>
+                  </w:rPr>
+                  <m:t>*C</m:t>
+                </m:r>
+              </m:oMath>
+            </m:oMathPara>
+          </w:p>
+        </w:tc>
+      </w:tr>
+    </w:tbl>
+    <w:p/>
     <w:p>
       <w:pPr>
         <w:ind w:firstLine="567"/>
@@ -1522,67 +2957,67 @@
       <w:pPr>
         <w:pStyle w:val="Ttulo1"/>
       </w:pPr>
-      <w:bookmarkStart w:id="2" w:name="_Toc202611537"/>
+      <w:bookmarkStart w:id="7" w:name="_Toc202719831"/>
+      <w:r>
+        <w:t>Análisis de la planta</w:t>
+      </w:r>
+      <w:bookmarkEnd w:id="7"/>
+    </w:p>
+    <w:p/>
+    <w:p>
+      <w:pPr>
+        <w:pStyle w:val="Ttulo1"/>
+      </w:pPr>
+      <w:bookmarkStart w:id="8" w:name="_Toc202719832"/>
+      <w:r>
+        <w:t>Especificaciones de diseño</w:t>
+      </w:r>
+      <w:bookmarkEnd w:id="8"/>
+    </w:p>
+    <w:p/>
+    <w:p>
+      <w:pPr>
+        <w:pStyle w:val="Ttulo1"/>
+      </w:pPr>
+      <w:bookmarkStart w:id="9" w:name="_Toc202719833"/>
       <w:r>
         <w:lastRenderedPageBreak/>
-        <w:t>Análisis de la planta</w:t>
-      </w:r>
-      <w:bookmarkEnd w:id="2"/>
+        <w:t>Diseño del controlador</w:t>
+      </w:r>
+      <w:bookmarkEnd w:id="9"/>
     </w:p>
     <w:p/>
     <w:p>
       <w:pPr>
         <w:pStyle w:val="Ttulo1"/>
       </w:pPr>
-      <w:bookmarkStart w:id="3" w:name="_Toc202611538"/>
-      <w:r>
-        <w:t>Especificaciones de diseño</w:t>
-      </w:r>
-      <w:bookmarkEnd w:id="3"/>
+      <w:bookmarkStart w:id="10" w:name="_Toc202719834"/>
+      <w:r>
+        <w:t>Simulación</w:t>
+      </w:r>
+      <w:bookmarkEnd w:id="10"/>
     </w:p>
     <w:p/>
     <w:p>
       <w:pPr>
         <w:pStyle w:val="Ttulo1"/>
       </w:pPr>
-      <w:bookmarkStart w:id="4" w:name="_Toc202611539"/>
-      <w:r>
-        <w:t>Diseño del controlador</w:t>
-      </w:r>
-      <w:bookmarkEnd w:id="4"/>
+      <w:bookmarkStart w:id="11" w:name="_Toc202719835"/>
+      <w:r>
+        <w:t>Conclusiones</w:t>
+      </w:r>
+      <w:bookmarkEnd w:id="11"/>
     </w:p>
     <w:p/>
     <w:p>
       <w:pPr>
         <w:pStyle w:val="Ttulo1"/>
       </w:pPr>
-      <w:bookmarkStart w:id="5" w:name="_Toc202611540"/>
-      <w:r>
-        <w:t>Simulación</w:t>
-      </w:r>
-      <w:bookmarkEnd w:id="5"/>
-    </w:p>
-    <w:p/>
-    <w:p>
-      <w:pPr>
-        <w:pStyle w:val="Ttulo1"/>
-      </w:pPr>
-      <w:bookmarkStart w:id="6" w:name="_Toc202611541"/>
-      <w:r>
-        <w:t>Conclusiones</w:t>
-      </w:r>
-      <w:bookmarkEnd w:id="6"/>
-    </w:p>
-    <w:p/>
-    <w:p>
-      <w:pPr>
-        <w:pStyle w:val="Ttulo1"/>
-      </w:pPr>
-      <w:bookmarkStart w:id="7" w:name="_Toc202611542"/>
+      <w:bookmarkStart w:id="12" w:name="_Toc202719836"/>
       <w:r>
         <w:t>Bibliográfica</w:t>
       </w:r>
-      <w:bookmarkEnd w:id="7"/>
+      <w:bookmarkEnd w:id="12"/>
     </w:p>
     <w:p>
       <w:pPr>
@@ -2912,6 +4347,48 @@
       <w:shd w:val="clear" w:color="auto" w:fill="E1DFDD"/>
     </w:rPr>
   </w:style>
+  <w:style w:type="paragraph" w:styleId="TDC2">
+    <w:name w:val="toc 2"/>
+    <w:basedOn w:val="Normal"/>
+    <w:next w:val="Normal"/>
+    <w:autoRedefine/>
+    <w:uiPriority w:val="39"/>
+    <w:unhideWhenUsed/>
+    <w:rsid w:val="007058D1"/>
+    <w:pPr>
+      <w:spacing w:after="100"/>
+      <w:ind w:left="220"/>
+    </w:pPr>
+  </w:style>
+  <w:style w:type="table" w:styleId="Tablaconcuadrcula">
+    <w:name w:val="Table Grid"/>
+    <w:basedOn w:val="Tablanormal"/>
+    <w:uiPriority w:val="39"/>
+    <w:rsid w:val="00B579BC"/>
+    <w:pPr>
+      <w:spacing w:line="240" w:lineRule="auto"/>
+    </w:pPr>
+    <w:tblPr>
+      <w:tblBorders>
+        <w:top w:val="single" w:sz="4" w:space="0" w:color="auto"/>
+        <w:left w:val="single" w:sz="4" w:space="0" w:color="auto"/>
+        <w:bottom w:val="single" w:sz="4" w:space="0" w:color="auto"/>
+        <w:right w:val="single" w:sz="4" w:space="0" w:color="auto"/>
+        <w:insideH w:val="single" w:sz="4" w:space="0" w:color="auto"/>
+        <w:insideV w:val="single" w:sz="4" w:space="0" w:color="auto"/>
+      </w:tblBorders>
+    </w:tblPr>
+  </w:style>
+  <w:style w:type="character" w:styleId="Textodelmarcadordeposicin">
+    <w:name w:val="Placeholder Text"/>
+    <w:basedOn w:val="Fuentedeprrafopredeter"/>
+    <w:uiPriority w:val="99"/>
+    <w:semiHidden/>
+    <w:rsid w:val="000D004F"/>
+    <w:rPr>
+      <w:color w:val="808080"/>
+    </w:rPr>
+  </w:style>
 </w:styles>
 </file>
 

</xml_diff>